<commit_message>
fix: audiofiles table added
</commit_message>
<xml_diff>
--- a/research/whisper/whisper.docx
+++ b/research/whisper/whisper.docx
@@ -313,15 +313,7 @@
           <w:sz w:val="28"/>
           <w:szCs w:val="28"/>
         </w:rPr>
-        <w:t>Существует 5 видов моделей, чем модель тяжелее, тем качественнее получается расшифровываемое сообщение и тем больше она весит, работает и требует оперативной памяти.</w:t>
-      </w:r>
-      <w:r>
-        <w:rPr>
-          <w:rFonts w:ascii="Times New Roman" w:hAnsi="Times New Roman" w:cs="Times New Roman"/>
-          <w:sz w:val="28"/>
-          <w:szCs w:val="28"/>
-        </w:rPr>
-        <w:t xml:space="preserve"> Модели представлены на рисунке 1.</w:t>
+        <w:t>Существует 5 видов моделей, чем модель тяжелее, тем качественнее получается расшифровываемое сообщение и тем больше она весит, работает и требует оперативной памяти. Модели представлены на рисунке 1.</w:t>
       </w:r>
     </w:p>
     <w:p>
@@ -625,15 +617,7 @@
           <w:color w:val="353740"/>
           <w:shd w:val="clear" w:color="auto" w:fill="FFFFFF"/>
         </w:rPr>
-        <w:t>,</w:t>
-      </w:r>
-      <w:r>
-        <w:rPr>
-          <w:rFonts w:ascii="Courier New" w:hAnsi="Courier New" w:cs="Courier New"/>
-          <w:color w:val="353740"/>
-          <w:shd w:val="clear" w:color="auto" w:fill="FFFFFF"/>
-        </w:rPr>
-        <w:t> </w:t>
+        <w:t>, </w:t>
       </w:r>
       <w:proofErr w:type="spellStart"/>
       <w:r>
@@ -696,19 +680,6 @@
       <w:pPr>
         <w:pStyle w:val="a3"/>
         <w:spacing w:line="360" w:lineRule="auto"/>
-        <w:ind w:left="0" w:firstLine="709"/>
-        <w:jc w:val="both"/>
-        <w:rPr>
-          <w:rFonts w:ascii="Times New Roman" w:hAnsi="Times New Roman" w:cs="Times New Roman"/>
-          <w:sz w:val="28"/>
-          <w:szCs w:val="28"/>
-        </w:rPr>
-      </w:pPr>
-    </w:p>
-    <w:p>
-      <w:pPr>
-        <w:pStyle w:val="a3"/>
-        <w:spacing w:line="360" w:lineRule="auto"/>
         <w:ind w:left="0"/>
         <w:jc w:val="center"/>
         <w:rPr>
@@ -727,9 +698,1642 @@
           <w:sz w:val="28"/>
           <w:szCs w:val="28"/>
         </w:rPr>
-        <w:t>Запуск моделей</w:t>
+        <w:t>Параметры аудиофайлов</w:t>
       </w:r>
     </w:p>
+    <w:tbl>
+      <w:tblPr>
+        <w:tblStyle w:val="a4"/>
+        <w:tblW w:w="0" w:type="auto"/>
+        <w:tblLook w:val="04A0" w:firstRow="1" w:lastRow="0" w:firstColumn="1" w:lastColumn="0" w:noHBand="0" w:noVBand="1"/>
+      </w:tblPr>
+      <w:tblGrid>
+        <w:gridCol w:w="2039"/>
+        <w:gridCol w:w="2039"/>
+        <w:gridCol w:w="2039"/>
+        <w:gridCol w:w="2039"/>
+        <w:gridCol w:w="2039"/>
+      </w:tblGrid>
+      <w:tr>
+        <w:tc>
+          <w:tcPr>
+            <w:tcW w:w="2039" w:type="dxa"/>
+          </w:tcPr>
+          <w:p>
+            <w:pPr>
+              <w:pStyle w:val="a3"/>
+              <w:spacing w:line="360" w:lineRule="auto"/>
+              <w:ind w:left="0"/>
+              <w:jc w:val="center"/>
+              <w:rPr>
+                <w:rFonts w:ascii="Times New Roman" w:hAnsi="Times New Roman" w:cs="Times New Roman"/>
+                <w:b/>
+                <w:bCs/>
+                <w:sz w:val="28"/>
+                <w:szCs w:val="28"/>
+              </w:rPr>
+            </w:pPr>
+            <w:r>
+              <w:rPr>
+                <w:rFonts w:ascii="Times New Roman" w:hAnsi="Times New Roman" w:cs="Times New Roman"/>
+                <w:b/>
+                <w:bCs/>
+                <w:sz w:val="28"/>
+                <w:szCs w:val="28"/>
+              </w:rPr>
+              <w:t>Название</w:t>
+            </w:r>
+          </w:p>
+        </w:tc>
+        <w:tc>
+          <w:tcPr>
+            <w:tcW w:w="2039" w:type="dxa"/>
+          </w:tcPr>
+          <w:p>
+            <w:pPr>
+              <w:pStyle w:val="a3"/>
+              <w:spacing w:line="360" w:lineRule="auto"/>
+              <w:ind w:left="0"/>
+              <w:jc w:val="center"/>
+              <w:rPr>
+                <w:rFonts w:ascii="Times New Roman" w:hAnsi="Times New Roman" w:cs="Times New Roman"/>
+                <w:b/>
+                <w:bCs/>
+                <w:sz w:val="28"/>
+                <w:szCs w:val="28"/>
+              </w:rPr>
+            </w:pPr>
+            <w:r>
+              <w:rPr>
+                <w:rFonts w:ascii="Times New Roman" w:hAnsi="Times New Roman" w:cs="Times New Roman"/>
+                <w:b/>
+                <w:bCs/>
+                <w:sz w:val="28"/>
+                <w:szCs w:val="28"/>
+              </w:rPr>
+              <w:t>Длительность</w:t>
+            </w:r>
+          </w:p>
+        </w:tc>
+        <w:tc>
+          <w:tcPr>
+            <w:tcW w:w="2039" w:type="dxa"/>
+          </w:tcPr>
+          <w:p>
+            <w:pPr>
+              <w:pStyle w:val="a3"/>
+              <w:spacing w:line="360" w:lineRule="auto"/>
+              <w:ind w:left="0"/>
+              <w:jc w:val="center"/>
+              <w:rPr>
+                <w:rFonts w:ascii="Times New Roman" w:hAnsi="Times New Roman" w:cs="Times New Roman"/>
+                <w:b/>
+                <w:bCs/>
+                <w:sz w:val="28"/>
+                <w:szCs w:val="28"/>
+              </w:rPr>
+            </w:pPr>
+            <w:r>
+              <w:rPr>
+                <w:rFonts w:ascii="Times New Roman" w:hAnsi="Times New Roman" w:cs="Times New Roman"/>
+                <w:b/>
+                <w:bCs/>
+                <w:sz w:val="28"/>
+                <w:szCs w:val="28"/>
+              </w:rPr>
+              <w:t>Вес</w:t>
+            </w:r>
+          </w:p>
+        </w:tc>
+        <w:tc>
+          <w:tcPr>
+            <w:tcW w:w="2039" w:type="dxa"/>
+          </w:tcPr>
+          <w:p>
+            <w:pPr>
+              <w:pStyle w:val="a3"/>
+              <w:spacing w:line="360" w:lineRule="auto"/>
+              <w:ind w:left="0"/>
+              <w:jc w:val="center"/>
+              <w:rPr>
+                <w:rFonts w:ascii="Times New Roman" w:hAnsi="Times New Roman" w:cs="Times New Roman"/>
+                <w:b/>
+                <w:bCs/>
+                <w:sz w:val="28"/>
+                <w:szCs w:val="28"/>
+              </w:rPr>
+            </w:pPr>
+            <w:r>
+              <w:rPr>
+                <w:rFonts w:ascii="Times New Roman" w:hAnsi="Times New Roman" w:cs="Times New Roman"/>
+                <w:b/>
+                <w:bCs/>
+                <w:sz w:val="28"/>
+                <w:szCs w:val="28"/>
+              </w:rPr>
+              <w:t>Частота</w:t>
+            </w:r>
+          </w:p>
+        </w:tc>
+        <w:tc>
+          <w:tcPr>
+            <w:tcW w:w="2039" w:type="dxa"/>
+          </w:tcPr>
+          <w:p>
+            <w:pPr>
+              <w:pStyle w:val="a3"/>
+              <w:spacing w:line="360" w:lineRule="auto"/>
+              <w:ind w:left="0"/>
+              <w:jc w:val="center"/>
+              <w:rPr>
+                <w:rFonts w:ascii="Times New Roman" w:hAnsi="Times New Roman" w:cs="Times New Roman"/>
+                <w:b/>
+                <w:bCs/>
+                <w:sz w:val="28"/>
+                <w:szCs w:val="28"/>
+              </w:rPr>
+            </w:pPr>
+            <w:r>
+              <w:rPr>
+                <w:rFonts w:ascii="Times New Roman" w:hAnsi="Times New Roman" w:cs="Times New Roman"/>
+                <w:b/>
+                <w:bCs/>
+                <w:sz w:val="28"/>
+                <w:szCs w:val="28"/>
+              </w:rPr>
+              <w:t>Особенности записи</w:t>
+            </w:r>
+          </w:p>
+        </w:tc>
+      </w:tr>
+      <w:tr>
+        <w:trPr>
+          <w:cantSplit/>
+        </w:trPr>
+        <w:tc>
+          <w:tcPr>
+            <w:tcW w:w="2039" w:type="dxa"/>
+          </w:tcPr>
+          <w:p>
+            <w:pPr>
+              <w:pStyle w:val="a3"/>
+              <w:spacing w:line="360" w:lineRule="auto"/>
+              <w:ind w:left="0"/>
+              <w:jc w:val="both"/>
+              <w:rPr>
+                <w:rFonts w:ascii="Times New Roman" w:hAnsi="Times New Roman" w:cs="Times New Roman"/>
+                <w:sz w:val="28"/>
+                <w:szCs w:val="28"/>
+                <w:lang w:val="en-US"/>
+              </w:rPr>
+            </w:pPr>
+            <w:r>
+              <w:rPr>
+                <w:rFonts w:ascii="Times New Roman" w:hAnsi="Times New Roman" w:cs="Times New Roman"/>
+                <w:sz w:val="28"/>
+                <w:szCs w:val="28"/>
+                <w:lang w:val="en-US"/>
+              </w:rPr>
+              <w:lastRenderedPageBreak/>
+              <w:t>sample_1.ogg</w:t>
+            </w:r>
+          </w:p>
+        </w:tc>
+        <w:tc>
+          <w:tcPr>
+            <w:tcW w:w="2039" w:type="dxa"/>
+          </w:tcPr>
+          <w:p>
+            <w:pPr>
+              <w:pStyle w:val="a3"/>
+              <w:spacing w:line="360" w:lineRule="auto"/>
+              <w:ind w:left="0"/>
+              <w:jc w:val="center"/>
+              <w:rPr>
+                <w:rFonts w:ascii="Times New Roman" w:hAnsi="Times New Roman" w:cs="Times New Roman"/>
+                <w:sz w:val="28"/>
+                <w:szCs w:val="28"/>
+              </w:rPr>
+            </w:pPr>
+            <w:r>
+              <w:rPr>
+                <w:rFonts w:ascii="Times New Roman" w:hAnsi="Times New Roman" w:cs="Times New Roman"/>
+                <w:sz w:val="28"/>
+                <w:szCs w:val="28"/>
+                <w:lang w:val="en-US"/>
+              </w:rPr>
+              <w:t>16</w:t>
+            </w:r>
+            <w:r>
+              <w:rPr>
+                <w:rFonts w:ascii="Times New Roman" w:hAnsi="Times New Roman" w:cs="Times New Roman"/>
+                <w:sz w:val="28"/>
+                <w:szCs w:val="28"/>
+              </w:rPr>
+              <w:t>с</w:t>
+            </w:r>
+          </w:p>
+        </w:tc>
+        <w:tc>
+          <w:tcPr>
+            <w:tcW w:w="2039" w:type="dxa"/>
+          </w:tcPr>
+          <w:p>
+            <w:pPr>
+              <w:pStyle w:val="a3"/>
+              <w:spacing w:line="360" w:lineRule="auto"/>
+              <w:ind w:left="0"/>
+              <w:jc w:val="center"/>
+              <w:rPr>
+                <w:rFonts w:ascii="Times New Roman" w:hAnsi="Times New Roman" w:cs="Times New Roman"/>
+                <w:sz w:val="28"/>
+                <w:szCs w:val="28"/>
+              </w:rPr>
+            </w:pPr>
+            <w:r>
+              <w:rPr>
+                <w:rFonts w:ascii="Times New Roman" w:hAnsi="Times New Roman" w:cs="Times New Roman"/>
+                <w:sz w:val="28"/>
+                <w:szCs w:val="28"/>
+              </w:rPr>
+              <w:t>336Кб</w:t>
+            </w:r>
+          </w:p>
+        </w:tc>
+        <w:tc>
+          <w:tcPr>
+            <w:tcW w:w="2039" w:type="dxa"/>
+          </w:tcPr>
+          <w:p>
+            <w:pPr>
+              <w:pStyle w:val="a3"/>
+              <w:spacing w:line="360" w:lineRule="auto"/>
+              <w:ind w:left="0"/>
+              <w:jc w:val="center"/>
+              <w:rPr>
+                <w:rFonts w:ascii="Times New Roman" w:hAnsi="Times New Roman" w:cs="Times New Roman"/>
+                <w:sz w:val="28"/>
+                <w:szCs w:val="28"/>
+              </w:rPr>
+            </w:pPr>
+            <w:r>
+              <w:rPr>
+                <w:rFonts w:ascii="Times New Roman" w:hAnsi="Times New Roman" w:cs="Times New Roman"/>
+                <w:sz w:val="28"/>
+                <w:szCs w:val="28"/>
+              </w:rPr>
+              <w:t>48КГц</w:t>
+            </w:r>
+          </w:p>
+        </w:tc>
+        <w:tc>
+          <w:tcPr>
+            <w:tcW w:w="2039" w:type="dxa"/>
+          </w:tcPr>
+          <w:p>
+            <w:pPr>
+              <w:pStyle w:val="a3"/>
+              <w:spacing w:line="360" w:lineRule="auto"/>
+              <w:ind w:left="0"/>
+              <w:jc w:val="center"/>
+              <w:rPr>
+                <w:rFonts w:ascii="Times New Roman" w:hAnsi="Times New Roman" w:cs="Times New Roman"/>
+                <w:sz w:val="28"/>
+                <w:szCs w:val="28"/>
+              </w:rPr>
+            </w:pPr>
+            <w:r>
+              <w:rPr>
+                <w:rFonts w:ascii="Times New Roman" w:hAnsi="Times New Roman" w:cs="Times New Roman"/>
+                <w:sz w:val="28"/>
+                <w:szCs w:val="28"/>
+              </w:rPr>
+              <w:t>Отсутствие шума, отчетливое произношение</w:t>
+            </w:r>
+          </w:p>
+        </w:tc>
+      </w:tr>
+      <w:tr>
+        <w:tc>
+          <w:tcPr>
+            <w:tcW w:w="2039" w:type="dxa"/>
+          </w:tcPr>
+          <w:p>
+            <w:pPr>
+              <w:pStyle w:val="a3"/>
+              <w:spacing w:line="360" w:lineRule="auto"/>
+              <w:ind w:left="0"/>
+              <w:jc w:val="both"/>
+              <w:rPr>
+                <w:rFonts w:ascii="Times New Roman" w:hAnsi="Times New Roman" w:cs="Times New Roman"/>
+                <w:sz w:val="28"/>
+                <w:szCs w:val="28"/>
+              </w:rPr>
+            </w:pPr>
+            <w:r>
+              <w:rPr>
+                <w:rFonts w:ascii="Times New Roman" w:hAnsi="Times New Roman" w:cs="Times New Roman"/>
+                <w:sz w:val="28"/>
+                <w:szCs w:val="28"/>
+                <w:lang w:val="en-US"/>
+              </w:rPr>
+              <w:t>sample_</w:t>
+            </w:r>
+            <w:r>
+              <w:rPr>
+                <w:rFonts w:ascii="Times New Roman" w:hAnsi="Times New Roman" w:cs="Times New Roman"/>
+                <w:sz w:val="28"/>
+                <w:szCs w:val="28"/>
+                <w:lang w:val="en-US"/>
+              </w:rPr>
+              <w:t>2</w:t>
+            </w:r>
+            <w:r>
+              <w:rPr>
+                <w:rFonts w:ascii="Times New Roman" w:hAnsi="Times New Roman" w:cs="Times New Roman"/>
+                <w:sz w:val="28"/>
+                <w:szCs w:val="28"/>
+                <w:lang w:val="en-US"/>
+              </w:rPr>
+              <w:t>.ogg</w:t>
+            </w:r>
+          </w:p>
+        </w:tc>
+        <w:tc>
+          <w:tcPr>
+            <w:tcW w:w="2039" w:type="dxa"/>
+          </w:tcPr>
+          <w:p>
+            <w:pPr>
+              <w:pStyle w:val="a3"/>
+              <w:spacing w:line="360" w:lineRule="auto"/>
+              <w:ind w:left="0"/>
+              <w:jc w:val="center"/>
+              <w:rPr>
+                <w:rFonts w:ascii="Times New Roman" w:hAnsi="Times New Roman" w:cs="Times New Roman"/>
+                <w:sz w:val="28"/>
+                <w:szCs w:val="28"/>
+              </w:rPr>
+            </w:pPr>
+            <w:r>
+              <w:rPr>
+                <w:rFonts w:ascii="Times New Roman" w:hAnsi="Times New Roman" w:cs="Times New Roman"/>
+                <w:sz w:val="28"/>
+                <w:szCs w:val="28"/>
+                <w:lang w:val="en-US"/>
+              </w:rPr>
+              <w:t>33</w:t>
+            </w:r>
+            <w:r>
+              <w:rPr>
+                <w:rFonts w:ascii="Times New Roman" w:hAnsi="Times New Roman" w:cs="Times New Roman"/>
+                <w:sz w:val="28"/>
+                <w:szCs w:val="28"/>
+              </w:rPr>
+              <w:t>с</w:t>
+            </w:r>
+          </w:p>
+        </w:tc>
+        <w:tc>
+          <w:tcPr>
+            <w:tcW w:w="2039" w:type="dxa"/>
+          </w:tcPr>
+          <w:p>
+            <w:pPr>
+              <w:pStyle w:val="a3"/>
+              <w:spacing w:line="360" w:lineRule="auto"/>
+              <w:ind w:left="0"/>
+              <w:jc w:val="center"/>
+              <w:rPr>
+                <w:rFonts w:ascii="Times New Roman" w:hAnsi="Times New Roman" w:cs="Times New Roman"/>
+                <w:sz w:val="28"/>
+                <w:szCs w:val="28"/>
+              </w:rPr>
+            </w:pPr>
+            <w:r>
+              <w:rPr>
+                <w:rFonts w:ascii="Times New Roman" w:hAnsi="Times New Roman" w:cs="Times New Roman"/>
+                <w:sz w:val="28"/>
+                <w:szCs w:val="28"/>
+              </w:rPr>
+              <w:t>671Кб</w:t>
+            </w:r>
+          </w:p>
+        </w:tc>
+        <w:tc>
+          <w:tcPr>
+            <w:tcW w:w="2039" w:type="dxa"/>
+          </w:tcPr>
+          <w:p>
+            <w:pPr>
+              <w:pStyle w:val="a3"/>
+              <w:spacing w:line="360" w:lineRule="auto"/>
+              <w:ind w:left="0"/>
+              <w:jc w:val="center"/>
+              <w:rPr>
+                <w:rFonts w:ascii="Times New Roman" w:hAnsi="Times New Roman" w:cs="Times New Roman"/>
+                <w:sz w:val="28"/>
+                <w:szCs w:val="28"/>
+              </w:rPr>
+            </w:pPr>
+            <w:r>
+              <w:rPr>
+                <w:rFonts w:ascii="Times New Roman" w:hAnsi="Times New Roman" w:cs="Times New Roman"/>
+                <w:sz w:val="28"/>
+                <w:szCs w:val="28"/>
+              </w:rPr>
+              <w:t>48КГц</w:t>
+            </w:r>
+          </w:p>
+        </w:tc>
+        <w:tc>
+          <w:tcPr>
+            <w:tcW w:w="2039" w:type="dxa"/>
+          </w:tcPr>
+          <w:p>
+            <w:pPr>
+              <w:pStyle w:val="a3"/>
+              <w:spacing w:line="360" w:lineRule="auto"/>
+              <w:ind w:left="0"/>
+              <w:jc w:val="center"/>
+              <w:rPr>
+                <w:rFonts w:ascii="Times New Roman" w:hAnsi="Times New Roman" w:cs="Times New Roman"/>
+                <w:sz w:val="28"/>
+                <w:szCs w:val="28"/>
+              </w:rPr>
+            </w:pPr>
+            <w:r>
+              <w:rPr>
+                <w:rFonts w:ascii="Times New Roman" w:hAnsi="Times New Roman" w:cs="Times New Roman"/>
+                <w:sz w:val="28"/>
+                <w:szCs w:val="28"/>
+              </w:rPr>
+              <w:t>Отсутствие шума, отчетливое произношение</w:t>
+            </w:r>
+          </w:p>
+        </w:tc>
+      </w:tr>
+      <w:tr>
+        <w:tc>
+          <w:tcPr>
+            <w:tcW w:w="2039" w:type="dxa"/>
+          </w:tcPr>
+          <w:p>
+            <w:pPr>
+              <w:pStyle w:val="a3"/>
+              <w:spacing w:line="360" w:lineRule="auto"/>
+              <w:ind w:left="0"/>
+              <w:jc w:val="both"/>
+              <w:rPr>
+                <w:rFonts w:ascii="Times New Roman" w:hAnsi="Times New Roman" w:cs="Times New Roman"/>
+                <w:sz w:val="28"/>
+                <w:szCs w:val="28"/>
+              </w:rPr>
+            </w:pPr>
+            <w:r>
+              <w:rPr>
+                <w:rFonts w:ascii="Times New Roman" w:hAnsi="Times New Roman" w:cs="Times New Roman"/>
+                <w:sz w:val="28"/>
+                <w:szCs w:val="28"/>
+                <w:lang w:val="en-US"/>
+              </w:rPr>
+              <w:t>sample_</w:t>
+            </w:r>
+            <w:r>
+              <w:rPr>
+                <w:rFonts w:ascii="Times New Roman" w:hAnsi="Times New Roman" w:cs="Times New Roman"/>
+                <w:sz w:val="28"/>
+                <w:szCs w:val="28"/>
+                <w:lang w:val="en-US"/>
+              </w:rPr>
+              <w:t>3</w:t>
+            </w:r>
+            <w:r>
+              <w:rPr>
+                <w:rFonts w:ascii="Times New Roman" w:hAnsi="Times New Roman" w:cs="Times New Roman"/>
+                <w:sz w:val="28"/>
+                <w:szCs w:val="28"/>
+                <w:lang w:val="en-US"/>
+              </w:rPr>
+              <w:t>.ogg</w:t>
+            </w:r>
+          </w:p>
+        </w:tc>
+        <w:tc>
+          <w:tcPr>
+            <w:tcW w:w="2039" w:type="dxa"/>
+          </w:tcPr>
+          <w:p>
+            <w:pPr>
+              <w:pStyle w:val="a3"/>
+              <w:spacing w:line="360" w:lineRule="auto"/>
+              <w:ind w:left="0"/>
+              <w:jc w:val="center"/>
+              <w:rPr>
+                <w:rFonts w:ascii="Times New Roman" w:hAnsi="Times New Roman" w:cs="Times New Roman"/>
+                <w:sz w:val="28"/>
+                <w:szCs w:val="28"/>
+              </w:rPr>
+            </w:pPr>
+            <w:r>
+              <w:rPr>
+                <w:rFonts w:ascii="Times New Roman" w:hAnsi="Times New Roman" w:cs="Times New Roman"/>
+                <w:sz w:val="28"/>
+                <w:szCs w:val="28"/>
+                <w:lang w:val="en-US"/>
+              </w:rPr>
+              <w:t>14</w:t>
+            </w:r>
+            <w:r>
+              <w:rPr>
+                <w:rFonts w:ascii="Times New Roman" w:hAnsi="Times New Roman" w:cs="Times New Roman"/>
+                <w:sz w:val="28"/>
+                <w:szCs w:val="28"/>
+              </w:rPr>
+              <w:t>с</w:t>
+            </w:r>
+          </w:p>
+        </w:tc>
+        <w:tc>
+          <w:tcPr>
+            <w:tcW w:w="2039" w:type="dxa"/>
+          </w:tcPr>
+          <w:p>
+            <w:pPr>
+              <w:pStyle w:val="a3"/>
+              <w:spacing w:line="360" w:lineRule="auto"/>
+              <w:ind w:left="0"/>
+              <w:jc w:val="center"/>
+              <w:rPr>
+                <w:rFonts w:ascii="Times New Roman" w:hAnsi="Times New Roman" w:cs="Times New Roman"/>
+                <w:sz w:val="28"/>
+                <w:szCs w:val="28"/>
+              </w:rPr>
+            </w:pPr>
+            <w:r>
+              <w:rPr>
+                <w:rFonts w:ascii="Times New Roman" w:hAnsi="Times New Roman" w:cs="Times New Roman"/>
+                <w:sz w:val="28"/>
+                <w:szCs w:val="28"/>
+              </w:rPr>
+              <w:t>299Кб</w:t>
+            </w:r>
+          </w:p>
+        </w:tc>
+        <w:tc>
+          <w:tcPr>
+            <w:tcW w:w="2039" w:type="dxa"/>
+          </w:tcPr>
+          <w:p>
+            <w:pPr>
+              <w:pStyle w:val="a3"/>
+              <w:spacing w:line="360" w:lineRule="auto"/>
+              <w:ind w:left="0"/>
+              <w:jc w:val="center"/>
+              <w:rPr>
+                <w:rFonts w:ascii="Times New Roman" w:hAnsi="Times New Roman" w:cs="Times New Roman"/>
+                <w:sz w:val="28"/>
+                <w:szCs w:val="28"/>
+              </w:rPr>
+            </w:pPr>
+            <w:r>
+              <w:rPr>
+                <w:rFonts w:ascii="Times New Roman" w:hAnsi="Times New Roman" w:cs="Times New Roman"/>
+                <w:sz w:val="28"/>
+                <w:szCs w:val="28"/>
+              </w:rPr>
+              <w:t>48КГц</w:t>
+            </w:r>
+          </w:p>
+        </w:tc>
+        <w:tc>
+          <w:tcPr>
+            <w:tcW w:w="2039" w:type="dxa"/>
+          </w:tcPr>
+          <w:p>
+            <w:pPr>
+              <w:pStyle w:val="a3"/>
+              <w:spacing w:line="360" w:lineRule="auto"/>
+              <w:ind w:left="0"/>
+              <w:jc w:val="center"/>
+              <w:rPr>
+                <w:rFonts w:ascii="Times New Roman" w:hAnsi="Times New Roman" w:cs="Times New Roman"/>
+                <w:sz w:val="28"/>
+                <w:szCs w:val="28"/>
+              </w:rPr>
+            </w:pPr>
+            <w:r>
+              <w:rPr>
+                <w:rFonts w:ascii="Times New Roman" w:hAnsi="Times New Roman" w:cs="Times New Roman"/>
+                <w:sz w:val="28"/>
+                <w:szCs w:val="28"/>
+              </w:rPr>
+              <w:t>Отсутствие шума, отчетливое произношение</w:t>
+            </w:r>
+          </w:p>
+        </w:tc>
+      </w:tr>
+      <w:tr>
+        <w:tc>
+          <w:tcPr>
+            <w:tcW w:w="2039" w:type="dxa"/>
+          </w:tcPr>
+          <w:p>
+            <w:pPr>
+              <w:pStyle w:val="a3"/>
+              <w:spacing w:line="360" w:lineRule="auto"/>
+              <w:ind w:left="0"/>
+              <w:jc w:val="both"/>
+              <w:rPr>
+                <w:rFonts w:ascii="Times New Roman" w:hAnsi="Times New Roman" w:cs="Times New Roman"/>
+                <w:sz w:val="28"/>
+                <w:szCs w:val="28"/>
+              </w:rPr>
+            </w:pPr>
+            <w:r>
+              <w:rPr>
+                <w:rFonts w:ascii="Times New Roman" w:hAnsi="Times New Roman" w:cs="Times New Roman"/>
+                <w:sz w:val="28"/>
+                <w:szCs w:val="28"/>
+                <w:lang w:val="en-US"/>
+              </w:rPr>
+              <w:t>sample_</w:t>
+            </w:r>
+            <w:r>
+              <w:rPr>
+                <w:rFonts w:ascii="Times New Roman" w:hAnsi="Times New Roman" w:cs="Times New Roman"/>
+                <w:sz w:val="28"/>
+                <w:szCs w:val="28"/>
+                <w:lang w:val="en-US"/>
+              </w:rPr>
+              <w:t>4</w:t>
+            </w:r>
+            <w:r>
+              <w:rPr>
+                <w:rFonts w:ascii="Times New Roman" w:hAnsi="Times New Roman" w:cs="Times New Roman"/>
+                <w:sz w:val="28"/>
+                <w:szCs w:val="28"/>
+                <w:lang w:val="en-US"/>
+              </w:rPr>
+              <w:t>.ogg</w:t>
+            </w:r>
+          </w:p>
+        </w:tc>
+        <w:tc>
+          <w:tcPr>
+            <w:tcW w:w="2039" w:type="dxa"/>
+          </w:tcPr>
+          <w:p>
+            <w:pPr>
+              <w:pStyle w:val="a3"/>
+              <w:spacing w:line="360" w:lineRule="auto"/>
+              <w:ind w:left="0"/>
+              <w:jc w:val="center"/>
+              <w:rPr>
+                <w:rFonts w:ascii="Times New Roman" w:hAnsi="Times New Roman" w:cs="Times New Roman"/>
+                <w:sz w:val="28"/>
+                <w:szCs w:val="28"/>
+              </w:rPr>
+            </w:pPr>
+            <w:r>
+              <w:rPr>
+                <w:rFonts w:ascii="Times New Roman" w:hAnsi="Times New Roman" w:cs="Times New Roman"/>
+                <w:sz w:val="28"/>
+                <w:szCs w:val="28"/>
+                <w:lang w:val="en-US"/>
+              </w:rPr>
+              <w:t>40</w:t>
+            </w:r>
+            <w:r>
+              <w:rPr>
+                <w:rFonts w:ascii="Times New Roman" w:hAnsi="Times New Roman" w:cs="Times New Roman"/>
+                <w:sz w:val="28"/>
+                <w:szCs w:val="28"/>
+              </w:rPr>
+              <w:t>с</w:t>
+            </w:r>
+          </w:p>
+        </w:tc>
+        <w:tc>
+          <w:tcPr>
+            <w:tcW w:w="2039" w:type="dxa"/>
+          </w:tcPr>
+          <w:p>
+            <w:pPr>
+              <w:pStyle w:val="a3"/>
+              <w:spacing w:line="360" w:lineRule="auto"/>
+              <w:ind w:left="0"/>
+              <w:jc w:val="center"/>
+              <w:rPr>
+                <w:rFonts w:ascii="Times New Roman" w:hAnsi="Times New Roman" w:cs="Times New Roman"/>
+                <w:sz w:val="28"/>
+                <w:szCs w:val="28"/>
+              </w:rPr>
+            </w:pPr>
+            <w:r>
+              <w:rPr>
+                <w:rFonts w:ascii="Times New Roman" w:hAnsi="Times New Roman" w:cs="Times New Roman"/>
+                <w:sz w:val="28"/>
+                <w:szCs w:val="28"/>
+              </w:rPr>
+              <w:t>816Кб</w:t>
+            </w:r>
+          </w:p>
+        </w:tc>
+        <w:tc>
+          <w:tcPr>
+            <w:tcW w:w="2039" w:type="dxa"/>
+          </w:tcPr>
+          <w:p>
+            <w:pPr>
+              <w:pStyle w:val="a3"/>
+              <w:spacing w:line="360" w:lineRule="auto"/>
+              <w:ind w:left="0"/>
+              <w:jc w:val="center"/>
+              <w:rPr>
+                <w:rFonts w:ascii="Times New Roman" w:hAnsi="Times New Roman" w:cs="Times New Roman"/>
+                <w:sz w:val="28"/>
+                <w:szCs w:val="28"/>
+              </w:rPr>
+            </w:pPr>
+            <w:r>
+              <w:rPr>
+                <w:rFonts w:ascii="Times New Roman" w:hAnsi="Times New Roman" w:cs="Times New Roman"/>
+                <w:sz w:val="28"/>
+                <w:szCs w:val="28"/>
+              </w:rPr>
+              <w:t>48КГц</w:t>
+            </w:r>
+          </w:p>
+        </w:tc>
+        <w:tc>
+          <w:tcPr>
+            <w:tcW w:w="2039" w:type="dxa"/>
+          </w:tcPr>
+          <w:p>
+            <w:pPr>
+              <w:pStyle w:val="a3"/>
+              <w:spacing w:line="360" w:lineRule="auto"/>
+              <w:ind w:left="0"/>
+              <w:jc w:val="center"/>
+              <w:rPr>
+                <w:rFonts w:ascii="Times New Roman" w:hAnsi="Times New Roman" w:cs="Times New Roman"/>
+                <w:sz w:val="28"/>
+                <w:szCs w:val="28"/>
+              </w:rPr>
+            </w:pPr>
+            <w:r>
+              <w:rPr>
+                <w:rFonts w:ascii="Times New Roman" w:hAnsi="Times New Roman" w:cs="Times New Roman"/>
+                <w:sz w:val="28"/>
+                <w:szCs w:val="28"/>
+              </w:rPr>
+              <w:t>Отсутствие шума, отчетливое произношение</w:t>
+            </w:r>
+          </w:p>
+        </w:tc>
+      </w:tr>
+      <w:tr>
+        <w:tc>
+          <w:tcPr>
+            <w:tcW w:w="2039" w:type="dxa"/>
+          </w:tcPr>
+          <w:p>
+            <w:pPr>
+              <w:pStyle w:val="a3"/>
+              <w:spacing w:line="360" w:lineRule="auto"/>
+              <w:ind w:left="0"/>
+              <w:jc w:val="both"/>
+              <w:rPr>
+                <w:rFonts w:ascii="Times New Roman" w:hAnsi="Times New Roman" w:cs="Times New Roman"/>
+                <w:sz w:val="28"/>
+                <w:szCs w:val="28"/>
+              </w:rPr>
+            </w:pPr>
+            <w:r>
+              <w:rPr>
+                <w:rFonts w:ascii="Times New Roman" w:hAnsi="Times New Roman" w:cs="Times New Roman"/>
+                <w:sz w:val="28"/>
+                <w:szCs w:val="28"/>
+                <w:lang w:val="en-US"/>
+              </w:rPr>
+              <w:t>sample_</w:t>
+            </w:r>
+            <w:r>
+              <w:rPr>
+                <w:rFonts w:ascii="Times New Roman" w:hAnsi="Times New Roman" w:cs="Times New Roman"/>
+                <w:sz w:val="28"/>
+                <w:szCs w:val="28"/>
+                <w:lang w:val="en-US"/>
+              </w:rPr>
+              <w:t>5</w:t>
+            </w:r>
+            <w:r>
+              <w:rPr>
+                <w:rFonts w:ascii="Times New Roman" w:hAnsi="Times New Roman" w:cs="Times New Roman"/>
+                <w:sz w:val="28"/>
+                <w:szCs w:val="28"/>
+                <w:lang w:val="en-US"/>
+              </w:rPr>
+              <w:t>.ogg</w:t>
+            </w:r>
+          </w:p>
+        </w:tc>
+        <w:tc>
+          <w:tcPr>
+            <w:tcW w:w="2039" w:type="dxa"/>
+          </w:tcPr>
+          <w:p>
+            <w:pPr>
+              <w:pStyle w:val="a3"/>
+              <w:spacing w:line="360" w:lineRule="auto"/>
+              <w:ind w:left="0"/>
+              <w:jc w:val="center"/>
+              <w:rPr>
+                <w:rFonts w:ascii="Times New Roman" w:hAnsi="Times New Roman" w:cs="Times New Roman"/>
+                <w:sz w:val="28"/>
+                <w:szCs w:val="28"/>
+              </w:rPr>
+            </w:pPr>
+            <w:r>
+              <w:rPr>
+                <w:rFonts w:ascii="Times New Roman" w:hAnsi="Times New Roman" w:cs="Times New Roman"/>
+                <w:sz w:val="28"/>
+                <w:szCs w:val="28"/>
+                <w:lang w:val="en-US"/>
+              </w:rPr>
+              <w:t>14</w:t>
+            </w:r>
+            <w:r>
+              <w:rPr>
+                <w:rFonts w:ascii="Times New Roman" w:hAnsi="Times New Roman" w:cs="Times New Roman"/>
+                <w:sz w:val="28"/>
+                <w:szCs w:val="28"/>
+              </w:rPr>
+              <w:t>с</w:t>
+            </w:r>
+          </w:p>
+        </w:tc>
+        <w:tc>
+          <w:tcPr>
+            <w:tcW w:w="2039" w:type="dxa"/>
+          </w:tcPr>
+          <w:p>
+            <w:pPr>
+              <w:pStyle w:val="a3"/>
+              <w:spacing w:line="360" w:lineRule="auto"/>
+              <w:ind w:left="0"/>
+              <w:jc w:val="center"/>
+              <w:rPr>
+                <w:rFonts w:ascii="Times New Roman" w:hAnsi="Times New Roman" w:cs="Times New Roman"/>
+                <w:sz w:val="28"/>
+                <w:szCs w:val="28"/>
+              </w:rPr>
+            </w:pPr>
+            <w:r>
+              <w:rPr>
+                <w:rFonts w:ascii="Times New Roman" w:hAnsi="Times New Roman" w:cs="Times New Roman"/>
+                <w:sz w:val="28"/>
+                <w:szCs w:val="28"/>
+              </w:rPr>
+              <w:t>294Кб</w:t>
+            </w:r>
+          </w:p>
+        </w:tc>
+        <w:tc>
+          <w:tcPr>
+            <w:tcW w:w="2039" w:type="dxa"/>
+          </w:tcPr>
+          <w:p>
+            <w:pPr>
+              <w:pStyle w:val="a3"/>
+              <w:spacing w:line="360" w:lineRule="auto"/>
+              <w:ind w:left="0"/>
+              <w:jc w:val="center"/>
+              <w:rPr>
+                <w:rFonts w:ascii="Times New Roman" w:hAnsi="Times New Roman" w:cs="Times New Roman"/>
+                <w:sz w:val="28"/>
+                <w:szCs w:val="28"/>
+              </w:rPr>
+            </w:pPr>
+            <w:r>
+              <w:rPr>
+                <w:rFonts w:ascii="Times New Roman" w:hAnsi="Times New Roman" w:cs="Times New Roman"/>
+                <w:sz w:val="28"/>
+                <w:szCs w:val="28"/>
+              </w:rPr>
+              <w:t>48КГц</w:t>
+            </w:r>
+          </w:p>
+        </w:tc>
+        <w:tc>
+          <w:tcPr>
+            <w:tcW w:w="2039" w:type="dxa"/>
+          </w:tcPr>
+          <w:p>
+            <w:pPr>
+              <w:pStyle w:val="a3"/>
+              <w:spacing w:line="360" w:lineRule="auto"/>
+              <w:ind w:left="0"/>
+              <w:jc w:val="center"/>
+              <w:rPr>
+                <w:rFonts w:ascii="Times New Roman" w:hAnsi="Times New Roman" w:cs="Times New Roman"/>
+                <w:sz w:val="28"/>
+                <w:szCs w:val="28"/>
+              </w:rPr>
+            </w:pPr>
+            <w:r>
+              <w:rPr>
+                <w:rFonts w:ascii="Times New Roman" w:hAnsi="Times New Roman" w:cs="Times New Roman"/>
+                <w:sz w:val="28"/>
+                <w:szCs w:val="28"/>
+              </w:rPr>
+              <w:t>Отсутствие шума, отчетливое произношение</w:t>
+            </w:r>
+          </w:p>
+        </w:tc>
+      </w:tr>
+      <w:tr>
+        <w:tc>
+          <w:tcPr>
+            <w:tcW w:w="2039" w:type="dxa"/>
+          </w:tcPr>
+          <w:p>
+            <w:pPr>
+              <w:pStyle w:val="a3"/>
+              <w:spacing w:line="360" w:lineRule="auto"/>
+              <w:ind w:left="0"/>
+              <w:jc w:val="both"/>
+              <w:rPr>
+                <w:rFonts w:ascii="Times New Roman" w:hAnsi="Times New Roman" w:cs="Times New Roman"/>
+                <w:sz w:val="28"/>
+                <w:szCs w:val="28"/>
+              </w:rPr>
+            </w:pPr>
+            <w:r>
+              <w:rPr>
+                <w:rFonts w:ascii="Times New Roman" w:hAnsi="Times New Roman" w:cs="Times New Roman"/>
+                <w:sz w:val="28"/>
+                <w:szCs w:val="28"/>
+                <w:lang w:val="en-US"/>
+              </w:rPr>
+              <w:t>sample_</w:t>
+            </w:r>
+            <w:r>
+              <w:rPr>
+                <w:rFonts w:ascii="Times New Roman" w:hAnsi="Times New Roman" w:cs="Times New Roman"/>
+                <w:sz w:val="28"/>
+                <w:szCs w:val="28"/>
+                <w:lang w:val="en-US"/>
+              </w:rPr>
+              <w:t>6</w:t>
+            </w:r>
+            <w:r>
+              <w:rPr>
+                <w:rFonts w:ascii="Times New Roman" w:hAnsi="Times New Roman" w:cs="Times New Roman"/>
+                <w:sz w:val="28"/>
+                <w:szCs w:val="28"/>
+                <w:lang w:val="en-US"/>
+              </w:rPr>
+              <w:t>.ogg</w:t>
+            </w:r>
+          </w:p>
+        </w:tc>
+        <w:tc>
+          <w:tcPr>
+            <w:tcW w:w="2039" w:type="dxa"/>
+          </w:tcPr>
+          <w:p>
+            <w:pPr>
+              <w:pStyle w:val="a3"/>
+              <w:spacing w:line="360" w:lineRule="auto"/>
+              <w:ind w:left="0"/>
+              <w:jc w:val="center"/>
+              <w:rPr>
+                <w:rFonts w:ascii="Times New Roman" w:hAnsi="Times New Roman" w:cs="Times New Roman"/>
+                <w:sz w:val="28"/>
+                <w:szCs w:val="28"/>
+              </w:rPr>
+            </w:pPr>
+            <w:r>
+              <w:rPr>
+                <w:rFonts w:ascii="Times New Roman" w:hAnsi="Times New Roman" w:cs="Times New Roman"/>
+                <w:sz w:val="28"/>
+                <w:szCs w:val="28"/>
+                <w:lang w:val="en-US"/>
+              </w:rPr>
+              <w:t>16</w:t>
+            </w:r>
+            <w:r>
+              <w:rPr>
+                <w:rFonts w:ascii="Times New Roman" w:hAnsi="Times New Roman" w:cs="Times New Roman"/>
+                <w:sz w:val="28"/>
+                <w:szCs w:val="28"/>
+              </w:rPr>
+              <w:t>с</w:t>
+            </w:r>
+          </w:p>
+        </w:tc>
+        <w:tc>
+          <w:tcPr>
+            <w:tcW w:w="2039" w:type="dxa"/>
+          </w:tcPr>
+          <w:p>
+            <w:pPr>
+              <w:pStyle w:val="a3"/>
+              <w:spacing w:line="360" w:lineRule="auto"/>
+              <w:ind w:left="0"/>
+              <w:jc w:val="center"/>
+              <w:rPr>
+                <w:rFonts w:ascii="Times New Roman" w:hAnsi="Times New Roman" w:cs="Times New Roman"/>
+                <w:sz w:val="28"/>
+                <w:szCs w:val="28"/>
+              </w:rPr>
+            </w:pPr>
+            <w:r>
+              <w:rPr>
+                <w:rFonts w:ascii="Times New Roman" w:hAnsi="Times New Roman" w:cs="Times New Roman"/>
+                <w:sz w:val="28"/>
+                <w:szCs w:val="28"/>
+              </w:rPr>
+              <w:t>326Кб</w:t>
+            </w:r>
+          </w:p>
+        </w:tc>
+        <w:tc>
+          <w:tcPr>
+            <w:tcW w:w="2039" w:type="dxa"/>
+          </w:tcPr>
+          <w:p>
+            <w:pPr>
+              <w:pStyle w:val="a3"/>
+              <w:spacing w:line="360" w:lineRule="auto"/>
+              <w:ind w:left="0"/>
+              <w:jc w:val="center"/>
+              <w:rPr>
+                <w:rFonts w:ascii="Times New Roman" w:hAnsi="Times New Roman" w:cs="Times New Roman"/>
+                <w:sz w:val="28"/>
+                <w:szCs w:val="28"/>
+              </w:rPr>
+            </w:pPr>
+            <w:r>
+              <w:rPr>
+                <w:rFonts w:ascii="Times New Roman" w:hAnsi="Times New Roman" w:cs="Times New Roman"/>
+                <w:sz w:val="28"/>
+                <w:szCs w:val="28"/>
+              </w:rPr>
+              <w:t>48КГц</w:t>
+            </w:r>
+          </w:p>
+        </w:tc>
+        <w:tc>
+          <w:tcPr>
+            <w:tcW w:w="2039" w:type="dxa"/>
+          </w:tcPr>
+          <w:p>
+            <w:pPr>
+              <w:pStyle w:val="a3"/>
+              <w:spacing w:line="360" w:lineRule="auto"/>
+              <w:ind w:left="0"/>
+              <w:jc w:val="center"/>
+              <w:rPr>
+                <w:rFonts w:ascii="Times New Roman" w:hAnsi="Times New Roman" w:cs="Times New Roman"/>
+                <w:sz w:val="28"/>
+                <w:szCs w:val="28"/>
+              </w:rPr>
+            </w:pPr>
+            <w:r>
+              <w:rPr>
+                <w:rFonts w:ascii="Times New Roman" w:hAnsi="Times New Roman" w:cs="Times New Roman"/>
+                <w:sz w:val="28"/>
+                <w:szCs w:val="28"/>
+              </w:rPr>
+              <w:t>Отсутствие шума, отчетливое произношение</w:t>
+            </w:r>
+          </w:p>
+        </w:tc>
+      </w:tr>
+      <w:tr>
+        <w:tc>
+          <w:tcPr>
+            <w:tcW w:w="2039" w:type="dxa"/>
+          </w:tcPr>
+          <w:p>
+            <w:pPr>
+              <w:pStyle w:val="a3"/>
+              <w:spacing w:line="360" w:lineRule="auto"/>
+              <w:ind w:left="0"/>
+              <w:jc w:val="both"/>
+              <w:rPr>
+                <w:rFonts w:ascii="Times New Roman" w:hAnsi="Times New Roman" w:cs="Times New Roman"/>
+                <w:sz w:val="28"/>
+                <w:szCs w:val="28"/>
+              </w:rPr>
+            </w:pPr>
+            <w:r>
+              <w:rPr>
+                <w:rFonts w:ascii="Times New Roman" w:hAnsi="Times New Roman" w:cs="Times New Roman"/>
+                <w:sz w:val="28"/>
+                <w:szCs w:val="28"/>
+                <w:lang w:val="en-US"/>
+              </w:rPr>
+              <w:t>sample_</w:t>
+            </w:r>
+            <w:r>
+              <w:rPr>
+                <w:rFonts w:ascii="Times New Roman" w:hAnsi="Times New Roman" w:cs="Times New Roman"/>
+                <w:sz w:val="28"/>
+                <w:szCs w:val="28"/>
+                <w:lang w:val="en-US"/>
+              </w:rPr>
+              <w:t>7</w:t>
+            </w:r>
+            <w:r>
+              <w:rPr>
+                <w:rFonts w:ascii="Times New Roman" w:hAnsi="Times New Roman" w:cs="Times New Roman"/>
+                <w:sz w:val="28"/>
+                <w:szCs w:val="28"/>
+                <w:lang w:val="en-US"/>
+              </w:rPr>
+              <w:t>.ogg</w:t>
+            </w:r>
+          </w:p>
+        </w:tc>
+        <w:tc>
+          <w:tcPr>
+            <w:tcW w:w="2039" w:type="dxa"/>
+          </w:tcPr>
+          <w:p>
+            <w:pPr>
+              <w:pStyle w:val="a3"/>
+              <w:spacing w:line="360" w:lineRule="auto"/>
+              <w:ind w:left="0"/>
+              <w:jc w:val="center"/>
+              <w:rPr>
+                <w:rFonts w:ascii="Times New Roman" w:hAnsi="Times New Roman" w:cs="Times New Roman"/>
+                <w:sz w:val="28"/>
+                <w:szCs w:val="28"/>
+              </w:rPr>
+            </w:pPr>
+            <w:r>
+              <w:rPr>
+                <w:rFonts w:ascii="Times New Roman" w:hAnsi="Times New Roman" w:cs="Times New Roman"/>
+                <w:sz w:val="28"/>
+                <w:szCs w:val="28"/>
+                <w:lang w:val="en-US"/>
+              </w:rPr>
+              <w:t>52</w:t>
+            </w:r>
+            <w:r>
+              <w:rPr>
+                <w:rFonts w:ascii="Times New Roman" w:hAnsi="Times New Roman" w:cs="Times New Roman"/>
+                <w:sz w:val="28"/>
+                <w:szCs w:val="28"/>
+              </w:rPr>
+              <w:t>с</w:t>
+            </w:r>
+          </w:p>
+        </w:tc>
+        <w:tc>
+          <w:tcPr>
+            <w:tcW w:w="2039" w:type="dxa"/>
+          </w:tcPr>
+          <w:p>
+            <w:pPr>
+              <w:pStyle w:val="a3"/>
+              <w:spacing w:line="360" w:lineRule="auto"/>
+              <w:ind w:left="0"/>
+              <w:jc w:val="center"/>
+              <w:rPr>
+                <w:rFonts w:ascii="Times New Roman" w:hAnsi="Times New Roman" w:cs="Times New Roman"/>
+                <w:sz w:val="28"/>
+                <w:szCs w:val="28"/>
+              </w:rPr>
+            </w:pPr>
+            <w:r>
+              <w:rPr>
+                <w:rFonts w:ascii="Times New Roman" w:hAnsi="Times New Roman" w:cs="Times New Roman"/>
+                <w:sz w:val="28"/>
+                <w:szCs w:val="28"/>
+              </w:rPr>
+              <w:t>1.03Мб</w:t>
+            </w:r>
+          </w:p>
+        </w:tc>
+        <w:tc>
+          <w:tcPr>
+            <w:tcW w:w="2039" w:type="dxa"/>
+          </w:tcPr>
+          <w:p>
+            <w:pPr>
+              <w:pStyle w:val="a3"/>
+              <w:spacing w:line="360" w:lineRule="auto"/>
+              <w:ind w:left="0"/>
+              <w:jc w:val="center"/>
+              <w:rPr>
+                <w:rFonts w:ascii="Times New Roman" w:hAnsi="Times New Roman" w:cs="Times New Roman"/>
+                <w:sz w:val="28"/>
+                <w:szCs w:val="28"/>
+              </w:rPr>
+            </w:pPr>
+            <w:r>
+              <w:rPr>
+                <w:rFonts w:ascii="Times New Roman" w:hAnsi="Times New Roman" w:cs="Times New Roman"/>
+                <w:sz w:val="28"/>
+                <w:szCs w:val="28"/>
+              </w:rPr>
+              <w:t>48КГц</w:t>
+            </w:r>
+          </w:p>
+        </w:tc>
+        <w:tc>
+          <w:tcPr>
+            <w:tcW w:w="2039" w:type="dxa"/>
+          </w:tcPr>
+          <w:p>
+            <w:pPr>
+              <w:pStyle w:val="a3"/>
+              <w:spacing w:line="360" w:lineRule="auto"/>
+              <w:ind w:left="0"/>
+              <w:jc w:val="center"/>
+              <w:rPr>
+                <w:rFonts w:ascii="Times New Roman" w:hAnsi="Times New Roman" w:cs="Times New Roman"/>
+                <w:sz w:val="28"/>
+                <w:szCs w:val="28"/>
+              </w:rPr>
+            </w:pPr>
+            <w:r>
+              <w:rPr>
+                <w:rFonts w:ascii="Times New Roman" w:hAnsi="Times New Roman" w:cs="Times New Roman"/>
+                <w:sz w:val="28"/>
+                <w:szCs w:val="28"/>
+              </w:rPr>
+              <w:t>Наличие</w:t>
+            </w:r>
+            <w:r>
+              <w:rPr>
+                <w:rFonts w:ascii="Times New Roman" w:hAnsi="Times New Roman" w:cs="Times New Roman"/>
+                <w:sz w:val="28"/>
+                <w:szCs w:val="28"/>
+              </w:rPr>
+              <w:t xml:space="preserve"> шума, отчетливое произношение</w:t>
+            </w:r>
+          </w:p>
+        </w:tc>
+      </w:tr>
+      <w:tr>
+        <w:tc>
+          <w:tcPr>
+            <w:tcW w:w="2039" w:type="dxa"/>
+          </w:tcPr>
+          <w:p>
+            <w:pPr>
+              <w:pStyle w:val="a3"/>
+              <w:spacing w:line="360" w:lineRule="auto"/>
+              <w:ind w:left="0"/>
+              <w:jc w:val="both"/>
+              <w:rPr>
+                <w:rFonts w:ascii="Times New Roman" w:hAnsi="Times New Roman" w:cs="Times New Roman"/>
+                <w:sz w:val="28"/>
+                <w:szCs w:val="28"/>
+              </w:rPr>
+            </w:pPr>
+            <w:r>
+              <w:rPr>
+                <w:rFonts w:ascii="Times New Roman" w:hAnsi="Times New Roman" w:cs="Times New Roman"/>
+                <w:sz w:val="28"/>
+                <w:szCs w:val="28"/>
+                <w:lang w:val="en-US"/>
+              </w:rPr>
+              <w:lastRenderedPageBreak/>
+              <w:t>sample_</w:t>
+            </w:r>
+            <w:r>
+              <w:rPr>
+                <w:rFonts w:ascii="Times New Roman" w:hAnsi="Times New Roman" w:cs="Times New Roman"/>
+                <w:sz w:val="28"/>
+                <w:szCs w:val="28"/>
+                <w:lang w:val="en-US"/>
+              </w:rPr>
+              <w:t>8</w:t>
+            </w:r>
+            <w:r>
+              <w:rPr>
+                <w:rFonts w:ascii="Times New Roman" w:hAnsi="Times New Roman" w:cs="Times New Roman"/>
+                <w:sz w:val="28"/>
+                <w:szCs w:val="28"/>
+                <w:lang w:val="en-US"/>
+              </w:rPr>
+              <w:t>.ogg</w:t>
+            </w:r>
+          </w:p>
+        </w:tc>
+        <w:tc>
+          <w:tcPr>
+            <w:tcW w:w="2039" w:type="dxa"/>
+          </w:tcPr>
+          <w:p>
+            <w:pPr>
+              <w:pStyle w:val="a3"/>
+              <w:spacing w:line="360" w:lineRule="auto"/>
+              <w:ind w:left="0"/>
+              <w:jc w:val="center"/>
+              <w:rPr>
+                <w:rFonts w:ascii="Times New Roman" w:hAnsi="Times New Roman" w:cs="Times New Roman"/>
+                <w:sz w:val="28"/>
+                <w:szCs w:val="28"/>
+              </w:rPr>
+            </w:pPr>
+            <w:r>
+              <w:rPr>
+                <w:rFonts w:ascii="Times New Roman" w:hAnsi="Times New Roman" w:cs="Times New Roman"/>
+                <w:sz w:val="28"/>
+                <w:szCs w:val="28"/>
+                <w:lang w:val="en-US"/>
+              </w:rPr>
+              <w:t>1</w:t>
+            </w:r>
+            <w:r>
+              <w:rPr>
+                <w:rFonts w:ascii="Times New Roman" w:hAnsi="Times New Roman" w:cs="Times New Roman"/>
+                <w:sz w:val="28"/>
+                <w:szCs w:val="28"/>
+              </w:rPr>
+              <w:t>м16с</w:t>
+            </w:r>
+          </w:p>
+        </w:tc>
+        <w:tc>
+          <w:tcPr>
+            <w:tcW w:w="2039" w:type="dxa"/>
+          </w:tcPr>
+          <w:p>
+            <w:pPr>
+              <w:pStyle w:val="a3"/>
+              <w:spacing w:line="360" w:lineRule="auto"/>
+              <w:ind w:left="0"/>
+              <w:jc w:val="center"/>
+              <w:rPr>
+                <w:rFonts w:ascii="Times New Roman" w:hAnsi="Times New Roman" w:cs="Times New Roman"/>
+                <w:sz w:val="28"/>
+                <w:szCs w:val="28"/>
+              </w:rPr>
+            </w:pPr>
+            <w:r>
+              <w:rPr>
+                <w:rFonts w:ascii="Times New Roman" w:hAnsi="Times New Roman" w:cs="Times New Roman"/>
+                <w:sz w:val="28"/>
+                <w:szCs w:val="28"/>
+              </w:rPr>
+              <w:t>1.</w:t>
+            </w:r>
+            <w:r>
+              <w:rPr>
+                <w:rFonts w:ascii="Times New Roman" w:hAnsi="Times New Roman" w:cs="Times New Roman"/>
+                <w:sz w:val="28"/>
+                <w:szCs w:val="28"/>
+              </w:rPr>
+              <w:t>49</w:t>
+            </w:r>
+            <w:r>
+              <w:rPr>
+                <w:rFonts w:ascii="Times New Roman" w:hAnsi="Times New Roman" w:cs="Times New Roman"/>
+                <w:sz w:val="28"/>
+                <w:szCs w:val="28"/>
+              </w:rPr>
+              <w:t>Мб</w:t>
+            </w:r>
+          </w:p>
+        </w:tc>
+        <w:tc>
+          <w:tcPr>
+            <w:tcW w:w="2039" w:type="dxa"/>
+          </w:tcPr>
+          <w:p>
+            <w:pPr>
+              <w:pStyle w:val="a3"/>
+              <w:spacing w:line="360" w:lineRule="auto"/>
+              <w:ind w:left="0"/>
+              <w:jc w:val="center"/>
+              <w:rPr>
+                <w:rFonts w:ascii="Times New Roman" w:hAnsi="Times New Roman" w:cs="Times New Roman"/>
+                <w:sz w:val="28"/>
+                <w:szCs w:val="28"/>
+              </w:rPr>
+            </w:pPr>
+            <w:r>
+              <w:rPr>
+                <w:rFonts w:ascii="Times New Roman" w:hAnsi="Times New Roman" w:cs="Times New Roman"/>
+                <w:sz w:val="28"/>
+                <w:szCs w:val="28"/>
+              </w:rPr>
+              <w:t>48КГц</w:t>
+            </w:r>
+          </w:p>
+        </w:tc>
+        <w:tc>
+          <w:tcPr>
+            <w:tcW w:w="2039" w:type="dxa"/>
+          </w:tcPr>
+          <w:p>
+            <w:pPr>
+              <w:pStyle w:val="a3"/>
+              <w:spacing w:line="360" w:lineRule="auto"/>
+              <w:ind w:left="0"/>
+              <w:jc w:val="center"/>
+              <w:rPr>
+                <w:rFonts w:ascii="Times New Roman" w:hAnsi="Times New Roman" w:cs="Times New Roman"/>
+                <w:sz w:val="28"/>
+                <w:szCs w:val="28"/>
+              </w:rPr>
+            </w:pPr>
+            <w:r>
+              <w:rPr>
+                <w:rFonts w:ascii="Times New Roman" w:hAnsi="Times New Roman" w:cs="Times New Roman"/>
+                <w:sz w:val="28"/>
+                <w:szCs w:val="28"/>
+              </w:rPr>
+              <w:t xml:space="preserve">Наличие шума, </w:t>
+            </w:r>
+            <w:r>
+              <w:rPr>
+                <w:rFonts w:ascii="Times New Roman" w:hAnsi="Times New Roman" w:cs="Times New Roman"/>
+                <w:sz w:val="28"/>
+                <w:szCs w:val="28"/>
+              </w:rPr>
+              <w:t>невнятное</w:t>
+            </w:r>
+            <w:r>
+              <w:rPr>
+                <w:rFonts w:ascii="Times New Roman" w:hAnsi="Times New Roman" w:cs="Times New Roman"/>
+                <w:sz w:val="28"/>
+                <w:szCs w:val="28"/>
+              </w:rPr>
+              <w:t xml:space="preserve"> произношение</w:t>
+            </w:r>
+          </w:p>
+        </w:tc>
+      </w:tr>
+      <w:tr>
+        <w:tc>
+          <w:tcPr>
+            <w:tcW w:w="2039" w:type="dxa"/>
+          </w:tcPr>
+          <w:p>
+            <w:pPr>
+              <w:pStyle w:val="a3"/>
+              <w:spacing w:line="360" w:lineRule="auto"/>
+              <w:ind w:left="0"/>
+              <w:jc w:val="both"/>
+              <w:rPr>
+                <w:rFonts w:ascii="Times New Roman" w:hAnsi="Times New Roman" w:cs="Times New Roman"/>
+                <w:sz w:val="28"/>
+                <w:szCs w:val="28"/>
+              </w:rPr>
+            </w:pPr>
+            <w:r>
+              <w:rPr>
+                <w:rFonts w:ascii="Times New Roman" w:hAnsi="Times New Roman" w:cs="Times New Roman"/>
+                <w:sz w:val="28"/>
+                <w:szCs w:val="28"/>
+                <w:lang w:val="en-US"/>
+              </w:rPr>
+              <w:t>sample_</w:t>
+            </w:r>
+            <w:r>
+              <w:rPr>
+                <w:rFonts w:ascii="Times New Roman" w:hAnsi="Times New Roman" w:cs="Times New Roman"/>
+                <w:sz w:val="28"/>
+                <w:szCs w:val="28"/>
+                <w:lang w:val="en-US"/>
+              </w:rPr>
+              <w:t>9</w:t>
+            </w:r>
+            <w:r>
+              <w:rPr>
+                <w:rFonts w:ascii="Times New Roman" w:hAnsi="Times New Roman" w:cs="Times New Roman"/>
+                <w:sz w:val="28"/>
+                <w:szCs w:val="28"/>
+                <w:lang w:val="en-US"/>
+              </w:rPr>
+              <w:t>.ogg</w:t>
+            </w:r>
+          </w:p>
+        </w:tc>
+        <w:tc>
+          <w:tcPr>
+            <w:tcW w:w="2039" w:type="dxa"/>
+          </w:tcPr>
+          <w:p>
+            <w:pPr>
+              <w:pStyle w:val="a3"/>
+              <w:spacing w:line="360" w:lineRule="auto"/>
+              <w:ind w:left="0"/>
+              <w:jc w:val="center"/>
+              <w:rPr>
+                <w:rFonts w:ascii="Times New Roman" w:hAnsi="Times New Roman" w:cs="Times New Roman"/>
+                <w:sz w:val="28"/>
+                <w:szCs w:val="28"/>
+              </w:rPr>
+            </w:pPr>
+            <w:r>
+              <w:rPr>
+                <w:rFonts w:ascii="Times New Roman" w:hAnsi="Times New Roman" w:cs="Times New Roman"/>
+                <w:sz w:val="28"/>
+                <w:szCs w:val="28"/>
+              </w:rPr>
+              <w:t>42с</w:t>
+            </w:r>
+          </w:p>
+        </w:tc>
+        <w:tc>
+          <w:tcPr>
+            <w:tcW w:w="2039" w:type="dxa"/>
+          </w:tcPr>
+          <w:p>
+            <w:pPr>
+              <w:pStyle w:val="a3"/>
+              <w:spacing w:line="360" w:lineRule="auto"/>
+              <w:ind w:left="0"/>
+              <w:jc w:val="center"/>
+              <w:rPr>
+                <w:rFonts w:ascii="Times New Roman" w:hAnsi="Times New Roman" w:cs="Times New Roman"/>
+                <w:sz w:val="28"/>
+                <w:szCs w:val="28"/>
+              </w:rPr>
+            </w:pPr>
+            <w:r>
+              <w:rPr>
+                <w:rFonts w:ascii="Times New Roman" w:hAnsi="Times New Roman" w:cs="Times New Roman"/>
+                <w:sz w:val="28"/>
+                <w:szCs w:val="28"/>
+              </w:rPr>
+              <w:t>857Кб</w:t>
+            </w:r>
+          </w:p>
+        </w:tc>
+        <w:tc>
+          <w:tcPr>
+            <w:tcW w:w="2039" w:type="dxa"/>
+          </w:tcPr>
+          <w:p>
+            <w:pPr>
+              <w:pStyle w:val="a3"/>
+              <w:spacing w:line="360" w:lineRule="auto"/>
+              <w:ind w:left="0"/>
+              <w:jc w:val="center"/>
+              <w:rPr>
+                <w:rFonts w:ascii="Times New Roman" w:hAnsi="Times New Roman" w:cs="Times New Roman"/>
+                <w:sz w:val="28"/>
+                <w:szCs w:val="28"/>
+              </w:rPr>
+            </w:pPr>
+            <w:r>
+              <w:rPr>
+                <w:rFonts w:ascii="Times New Roman" w:hAnsi="Times New Roman" w:cs="Times New Roman"/>
+                <w:sz w:val="28"/>
+                <w:szCs w:val="28"/>
+              </w:rPr>
+              <w:t>48КГц</w:t>
+            </w:r>
+          </w:p>
+        </w:tc>
+        <w:tc>
+          <w:tcPr>
+            <w:tcW w:w="2039" w:type="dxa"/>
+          </w:tcPr>
+          <w:p>
+            <w:pPr>
+              <w:pStyle w:val="a3"/>
+              <w:spacing w:line="360" w:lineRule="auto"/>
+              <w:ind w:left="0"/>
+              <w:jc w:val="center"/>
+              <w:rPr>
+                <w:rFonts w:ascii="Times New Roman" w:hAnsi="Times New Roman" w:cs="Times New Roman"/>
+                <w:sz w:val="28"/>
+                <w:szCs w:val="28"/>
+              </w:rPr>
+            </w:pPr>
+            <w:r>
+              <w:rPr>
+                <w:rFonts w:ascii="Times New Roman" w:hAnsi="Times New Roman" w:cs="Times New Roman"/>
+                <w:sz w:val="28"/>
+                <w:szCs w:val="28"/>
+              </w:rPr>
+              <w:t xml:space="preserve">Наличие шума, </w:t>
+            </w:r>
+            <w:r>
+              <w:rPr>
+                <w:rFonts w:ascii="Times New Roman" w:hAnsi="Times New Roman" w:cs="Times New Roman"/>
+                <w:sz w:val="28"/>
+                <w:szCs w:val="28"/>
+              </w:rPr>
+              <w:t>заикания, прерывания</w:t>
+            </w:r>
+          </w:p>
+        </w:tc>
+      </w:tr>
+    </w:tbl>
     <w:p>
       <w:pPr>
         <w:pStyle w:val="a3"/>
@@ -742,175 +2346,6 @@
           <w:szCs w:val="28"/>
         </w:rPr>
       </w:pPr>
-      <w:r>
-        <w:rPr>
-          <w:rFonts w:ascii="Times New Roman" w:hAnsi="Times New Roman" w:cs="Times New Roman"/>
-          <w:sz w:val="28"/>
-          <w:szCs w:val="28"/>
-        </w:rPr>
-        <w:t>В запусках участвовали</w:t>
-      </w:r>
-      <w:r>
-        <w:rPr>
-          <w:rFonts w:ascii="Times New Roman" w:hAnsi="Times New Roman" w:cs="Times New Roman"/>
-          <w:sz w:val="28"/>
-          <w:szCs w:val="28"/>
-        </w:rPr>
-        <w:t xml:space="preserve"> </w:t>
-      </w:r>
-      <w:r>
-        <w:rPr>
-          <w:rFonts w:ascii="Times New Roman" w:hAnsi="Times New Roman" w:cs="Times New Roman"/>
-          <w:sz w:val="28"/>
-          <w:szCs w:val="28"/>
-        </w:rPr>
-        <w:t xml:space="preserve">модели </w:t>
-      </w:r>
-      <w:r>
-        <w:rPr>
-          <w:rFonts w:ascii="Times New Roman" w:hAnsi="Times New Roman" w:cs="Times New Roman"/>
-          <w:sz w:val="28"/>
-          <w:szCs w:val="28"/>
-          <w:lang w:val="en-US"/>
-        </w:rPr>
-        <w:t>tiny</w:t>
-      </w:r>
-      <w:r>
-        <w:rPr>
-          <w:rFonts w:ascii="Times New Roman" w:hAnsi="Times New Roman" w:cs="Times New Roman"/>
-          <w:sz w:val="28"/>
-          <w:szCs w:val="28"/>
-        </w:rPr>
-        <w:t xml:space="preserve">, </w:t>
-      </w:r>
-      <w:r>
-        <w:rPr>
-          <w:rFonts w:ascii="Times New Roman" w:hAnsi="Times New Roman" w:cs="Times New Roman"/>
-          <w:sz w:val="28"/>
-          <w:szCs w:val="28"/>
-          <w:lang w:val="en-US"/>
-        </w:rPr>
-        <w:t>base</w:t>
-      </w:r>
-      <w:r>
-        <w:rPr>
-          <w:rFonts w:ascii="Times New Roman" w:hAnsi="Times New Roman" w:cs="Times New Roman"/>
-          <w:sz w:val="28"/>
-          <w:szCs w:val="28"/>
-        </w:rPr>
-        <w:t xml:space="preserve">, </w:t>
-      </w:r>
-      <w:r>
-        <w:rPr>
-          <w:rFonts w:ascii="Times New Roman" w:hAnsi="Times New Roman" w:cs="Times New Roman"/>
-          <w:sz w:val="28"/>
-          <w:szCs w:val="28"/>
-          <w:lang w:val="en-US"/>
-        </w:rPr>
-        <w:t>small</w:t>
-      </w:r>
-      <w:r>
-        <w:rPr>
-          <w:rFonts w:ascii="Times New Roman" w:hAnsi="Times New Roman" w:cs="Times New Roman"/>
-          <w:sz w:val="28"/>
-          <w:szCs w:val="28"/>
-        </w:rPr>
-        <w:t xml:space="preserve">, </w:t>
-      </w:r>
-      <w:r>
-        <w:rPr>
-          <w:rFonts w:ascii="Times New Roman" w:hAnsi="Times New Roman" w:cs="Times New Roman"/>
-          <w:sz w:val="28"/>
-          <w:szCs w:val="28"/>
-          <w:lang w:val="en-US"/>
-        </w:rPr>
-        <w:t>medium</w:t>
-      </w:r>
-      <w:r>
-        <w:rPr>
-          <w:rFonts w:ascii="Times New Roman" w:hAnsi="Times New Roman" w:cs="Times New Roman"/>
-          <w:sz w:val="28"/>
-          <w:szCs w:val="28"/>
-        </w:rPr>
-        <w:t xml:space="preserve">. Образцом для перевода служили </w:t>
-      </w:r>
-      <w:r>
-        <w:rPr>
-          <w:rFonts w:ascii="Times New Roman" w:hAnsi="Times New Roman" w:cs="Times New Roman"/>
-          <w:sz w:val="28"/>
-          <w:szCs w:val="28"/>
-        </w:rPr>
-        <w:t xml:space="preserve">9 скачанных из </w:t>
-      </w:r>
-      <w:proofErr w:type="spellStart"/>
-      <w:r>
-        <w:rPr>
-          <w:rFonts w:ascii="Times New Roman" w:hAnsi="Times New Roman" w:cs="Times New Roman"/>
-          <w:sz w:val="28"/>
-          <w:szCs w:val="28"/>
-        </w:rPr>
-        <w:t>телеграма</w:t>
-      </w:r>
-      <w:proofErr w:type="spellEnd"/>
-      <w:r>
-        <w:rPr>
-          <w:rFonts w:ascii="Times New Roman" w:hAnsi="Times New Roman" w:cs="Times New Roman"/>
-          <w:sz w:val="28"/>
-          <w:szCs w:val="28"/>
-        </w:rPr>
-        <w:t xml:space="preserve"> аудиосообщений, имеющих расширение </w:t>
-      </w:r>
-      <w:r>
-        <w:rPr>
-          <w:rFonts w:ascii="Courier New" w:hAnsi="Courier New" w:cs="Courier New"/>
-          <w:sz w:val="28"/>
-          <w:szCs w:val="28"/>
-        </w:rPr>
-        <w:t>.</w:t>
-      </w:r>
-      <w:proofErr w:type="spellStart"/>
-      <w:r>
-        <w:rPr>
-          <w:rFonts w:ascii="Courier New" w:hAnsi="Courier New" w:cs="Courier New"/>
-          <w:sz w:val="28"/>
-          <w:szCs w:val="28"/>
-          <w:lang w:val="en-US"/>
-        </w:rPr>
-        <w:t>ogg</w:t>
-      </w:r>
-      <w:proofErr w:type="spellEnd"/>
-      <w:r>
-        <w:rPr>
-          <w:rFonts w:ascii="Times New Roman" w:hAnsi="Times New Roman" w:cs="Times New Roman"/>
-          <w:sz w:val="28"/>
-          <w:szCs w:val="28"/>
-        </w:rPr>
-        <w:t>. Общая продолжительность аудиосообщений</w:t>
-      </w:r>
-      <w:r>
-        <w:rPr>
-          <w:rFonts w:ascii="Times New Roman" w:hAnsi="Times New Roman" w:cs="Times New Roman"/>
-          <w:sz w:val="28"/>
-          <w:szCs w:val="28"/>
-        </w:rPr>
-        <w:t xml:space="preserve"> 5</w:t>
-      </w:r>
-      <w:r>
-        <w:rPr>
-          <w:rFonts w:ascii="Times New Roman" w:hAnsi="Times New Roman" w:cs="Times New Roman"/>
-          <w:sz w:val="28"/>
-          <w:szCs w:val="28"/>
-        </w:rPr>
-        <w:t>:03</w:t>
-      </w:r>
-      <w:r>
-        <w:rPr>
-          <w:rFonts w:ascii="Times New Roman" w:hAnsi="Times New Roman" w:cs="Times New Roman"/>
-          <w:sz w:val="28"/>
-          <w:szCs w:val="28"/>
-        </w:rPr>
-        <w:t>, первые аудиосообщений 6 – имеют очень хорошее качество записи, слова слышны отчетливо и четко.</w:t>
-      </w:r>
     </w:p>
     <w:p>
       <w:pPr>
@@ -930,7 +2365,6 @@
           <w:sz w:val="28"/>
           <w:szCs w:val="28"/>
         </w:rPr>
-        <w:lastRenderedPageBreak/>
         <w:t>Аудиосообщение №7 представляет собой отчетливое произношение исходного текста из рисунка 2.</w:t>
       </w:r>
     </w:p>
@@ -949,11 +2383,12 @@
       <w:r>
         <w:rPr>
           <w:rFonts w:ascii="Times New Roman" w:hAnsi="Times New Roman" w:cs="Times New Roman"/>
+          <w:noProof/>
           <w:sz w:val="28"/>
           <w:szCs w:val="28"/>
         </w:rPr>
         <w:drawing>
-          <wp:inline distT="0" distB="0" distL="0" distR="0" wp14:anchorId="39B8AE4D" wp14:editId="7D039FE1">
+          <wp:inline distT="0" distB="0" distL="0" distR="0" wp14:anchorId="1A2B276E" wp14:editId="04946EF9">
             <wp:extent cx="5631668" cy="4900085"/>
             <wp:effectExtent l="0" t="0" r="7620" b="0"/>
             <wp:docPr id="4" name="Рисунок 4"/>
@@ -1007,39 +2442,7 @@
           <w:sz w:val="28"/>
           <w:szCs w:val="28"/>
         </w:rPr>
-        <w:t xml:space="preserve">Рисунок </w:t>
-      </w:r>
-      <w:r>
-        <w:rPr>
-          <w:rFonts w:ascii="Times New Roman" w:hAnsi="Times New Roman" w:cs="Times New Roman"/>
-          <w:sz w:val="28"/>
-          <w:szCs w:val="28"/>
-        </w:rPr>
-        <w:t>2</w:t>
-      </w:r>
-      <w:r>
-        <w:rPr>
-          <w:rFonts w:ascii="Times New Roman" w:hAnsi="Times New Roman" w:cs="Times New Roman"/>
-          <w:sz w:val="28"/>
-          <w:szCs w:val="28"/>
-        </w:rPr>
-        <w:t xml:space="preserve"> – </w:t>
-      </w:r>
-      <w:r>
-        <w:rPr>
-          <w:rFonts w:ascii="Times New Roman" w:hAnsi="Times New Roman" w:cs="Times New Roman"/>
-          <w:sz w:val="28"/>
-          <w:szCs w:val="28"/>
-        </w:rPr>
-        <w:t>Исходный текст аудиосообщения №7</w:t>
-      </w:r>
-      <w:r>
-        <w:rPr>
-          <w:rFonts w:ascii="Times New Roman" w:hAnsi="Times New Roman" w:cs="Times New Roman"/>
-          <w:sz w:val="28"/>
-          <w:szCs w:val="28"/>
-        </w:rPr>
-        <w:t>.</w:t>
+        <w:t>Рисунок 2 – Исходный текст аудиосообщения №7.</w:t>
       </w:r>
     </w:p>
     <w:p>
@@ -1086,31 +2489,8 @@
           <w:sz w:val="28"/>
           <w:szCs w:val="28"/>
         </w:rPr>
-        <w:t>Аудиосообщение №</w:t>
-      </w:r>
-      <w:r>
-        <w:rPr>
-          <w:rFonts w:ascii="Times New Roman" w:hAnsi="Times New Roman" w:cs="Times New Roman"/>
-          <w:sz w:val="28"/>
-          <w:szCs w:val="28"/>
-        </w:rPr>
-        <w:t>8</w:t>
-      </w:r>
-      <w:r>
-        <w:rPr>
-          <w:rFonts w:ascii="Times New Roman" w:hAnsi="Times New Roman" w:cs="Times New Roman"/>
-          <w:sz w:val="28"/>
-          <w:szCs w:val="28"/>
-        </w:rPr>
-        <w:t xml:space="preserve"> представляет собой </w:t>
-      </w:r>
-      <w:r>
-        <w:rPr>
-          <w:rFonts w:ascii="Times New Roman" w:hAnsi="Times New Roman" w:cs="Times New Roman"/>
-          <w:sz w:val="28"/>
-          <w:szCs w:val="28"/>
-        </w:rPr>
-        <w:t>невнятное произношение с ’</w:t>
+        <w:lastRenderedPageBreak/>
+        <w:t>Аудиосообщение №8 представляет собой невнятное произношение с ’</w:t>
       </w:r>
       <w:proofErr w:type="spellStart"/>
       <w:r>
@@ -1128,31 +2508,7 @@
           <w:sz w:val="28"/>
           <w:szCs w:val="28"/>
         </w:rPr>
-        <w:t xml:space="preserve">’ слов, с заиканием </w:t>
-      </w:r>
-      <w:r>
-        <w:rPr>
-          <w:rFonts w:ascii="Times New Roman" w:hAnsi="Times New Roman" w:cs="Times New Roman"/>
-          <w:sz w:val="28"/>
-          <w:szCs w:val="28"/>
-        </w:rPr>
-        <w:t xml:space="preserve">текста из рисунка </w:t>
-      </w:r>
-      <w:r>
-        <w:rPr>
-          <w:rFonts w:ascii="Times New Roman" w:hAnsi="Times New Roman" w:cs="Times New Roman"/>
-          <w:sz w:val="28"/>
-          <w:szCs w:val="28"/>
-        </w:rPr>
-        <w:t>3</w:t>
-      </w:r>
-      <w:r>
-        <w:rPr>
-          <w:rFonts w:ascii="Times New Roman" w:hAnsi="Times New Roman" w:cs="Times New Roman"/>
-          <w:sz w:val="28"/>
-          <w:szCs w:val="28"/>
-        </w:rPr>
-        <w:t>.</w:t>
+        <w:t>’ слов, с заиканием текста из рисунка 3.</w:t>
       </w:r>
     </w:p>
     <w:p>
@@ -1170,12 +2526,12 @@
       <w:r>
         <w:rPr>
           <w:rFonts w:ascii="Times New Roman" w:hAnsi="Times New Roman" w:cs="Times New Roman"/>
-          <w:sz w:val="28"/>
-          <w:szCs w:val="28"/>
-        </w:rPr>
-        <w:lastRenderedPageBreak/>
+          <w:noProof/>
+          <w:sz w:val="28"/>
+          <w:szCs w:val="28"/>
+        </w:rPr>
         <w:drawing>
-          <wp:inline distT="0" distB="0" distL="0" distR="0" wp14:anchorId="004233FE" wp14:editId="06D13ACB">
+          <wp:inline distT="0" distB="0" distL="0" distR="0" wp14:anchorId="4D71E8EC" wp14:editId="260194DB">
             <wp:extent cx="5585944" cy="6561389"/>
             <wp:effectExtent l="0" t="0" r="0" b="0"/>
             <wp:docPr id="6" name="Рисунок 6"/>
@@ -1229,39 +2585,7 @@
           <w:sz w:val="28"/>
           <w:szCs w:val="28"/>
         </w:rPr>
-        <w:t xml:space="preserve">Рисунок </w:t>
-      </w:r>
-      <w:r>
-        <w:rPr>
-          <w:rFonts w:ascii="Times New Roman" w:hAnsi="Times New Roman" w:cs="Times New Roman"/>
-          <w:sz w:val="28"/>
-          <w:szCs w:val="28"/>
-        </w:rPr>
-        <w:t>3</w:t>
-      </w:r>
-      <w:r>
-        <w:rPr>
-          <w:rFonts w:ascii="Times New Roman" w:hAnsi="Times New Roman" w:cs="Times New Roman"/>
-          <w:sz w:val="28"/>
-          <w:szCs w:val="28"/>
-        </w:rPr>
-        <w:t xml:space="preserve"> – Исходный текст аудиосообщения №</w:t>
-      </w:r>
-      <w:r>
-        <w:rPr>
-          <w:rFonts w:ascii="Times New Roman" w:hAnsi="Times New Roman" w:cs="Times New Roman"/>
-          <w:sz w:val="28"/>
-          <w:szCs w:val="28"/>
-        </w:rPr>
-        <w:t>8</w:t>
-      </w:r>
-      <w:r>
-        <w:rPr>
-          <w:rFonts w:ascii="Times New Roman" w:hAnsi="Times New Roman" w:cs="Times New Roman"/>
-          <w:sz w:val="28"/>
-          <w:szCs w:val="28"/>
-        </w:rPr>
-        <w:t>.</w:t>
+        <w:t>Рисунок 3 – Исходный текст аудиосообщения №8.</w:t>
       </w:r>
     </w:p>
     <w:p>
@@ -1295,47 +2619,7 @@
           <w:sz w:val="28"/>
           <w:szCs w:val="28"/>
         </w:rPr>
-        <w:t>Аудиосообщение №</w:t>
-      </w:r>
-      <w:r>
-        <w:rPr>
-          <w:rFonts w:ascii="Times New Roman" w:hAnsi="Times New Roman" w:cs="Times New Roman"/>
-          <w:sz w:val="28"/>
-          <w:szCs w:val="28"/>
-        </w:rPr>
-        <w:t>9</w:t>
-      </w:r>
-      <w:r>
-        <w:rPr>
-          <w:rFonts w:ascii="Times New Roman" w:hAnsi="Times New Roman" w:cs="Times New Roman"/>
-          <w:sz w:val="28"/>
-          <w:szCs w:val="28"/>
-        </w:rPr>
-        <w:t xml:space="preserve"> представляет собой</w:t>
-      </w:r>
-      <w:r>
-        <w:rPr>
-          <w:rFonts w:ascii="Times New Roman" w:hAnsi="Times New Roman" w:cs="Times New Roman"/>
-          <w:sz w:val="28"/>
-          <w:szCs w:val="28"/>
-        </w:rPr>
-        <w:t xml:space="preserve"> </w:t>
-      </w:r>
-      <w:r>
-        <w:rPr>
-          <w:rFonts w:ascii="Times New Roman" w:hAnsi="Times New Roman" w:cs="Times New Roman"/>
-          <w:sz w:val="28"/>
-          <w:szCs w:val="28"/>
-        </w:rPr>
-        <w:t xml:space="preserve">среднего качества </w:t>
-      </w:r>
-      <w:r>
-        <w:rPr>
-          <w:rFonts w:ascii="Times New Roman" w:hAnsi="Times New Roman" w:cs="Times New Roman"/>
-          <w:sz w:val="28"/>
-          <w:szCs w:val="28"/>
-        </w:rPr>
-        <w:t>произношение текста</w:t>
+        <w:t>Аудиосообщение №9 представляет собой среднего качества произношение текста</w:t>
       </w:r>
       <w:r>
         <w:rPr>
@@ -1396,6 +2680,7 @@
           <w:sz w:val="28"/>
           <w:szCs w:val="28"/>
         </w:rPr>
+        <w:lastRenderedPageBreak/>
         <w:t>Как понять какая форма аттестации по предмету?</w:t>
       </w:r>
     </w:p>
@@ -1417,7 +2702,6 @@
           <w:sz w:val="28"/>
           <w:szCs w:val="28"/>
         </w:rPr>
-        <w:lastRenderedPageBreak/>
         <w:t xml:space="preserve">Если у меня </w:t>
       </w:r>
       <w:proofErr w:type="spellStart"/>
@@ -1517,15 +2801,240 @@
           <w:sz w:val="28"/>
           <w:szCs w:val="28"/>
         </w:rPr>
-        <w:t>Я болею дольше месяца. Что делать?</w:t>
-      </w:r>
-      <w:r>
-        <w:rPr>
-          <w:rFonts w:ascii="Times New Roman" w:hAnsi="Times New Roman" w:cs="Times New Roman"/>
-          <w:sz w:val="28"/>
-          <w:szCs w:val="28"/>
-        </w:rPr>
-        <w:t>”</w:t>
+        <w:t>Я болею дольше месяца. Что делать?”</w:t>
+      </w:r>
+    </w:p>
+    <w:p>
+      <w:pPr>
+        <w:pStyle w:val="a3"/>
+        <w:spacing w:line="360" w:lineRule="auto"/>
+        <w:ind w:left="0" w:firstLine="709"/>
+        <w:jc w:val="both"/>
+        <w:rPr>
+          <w:rFonts w:ascii="Times New Roman" w:hAnsi="Times New Roman" w:cs="Times New Roman"/>
+          <w:sz w:val="28"/>
+          <w:szCs w:val="28"/>
+        </w:rPr>
+      </w:pPr>
+    </w:p>
+    <w:p>
+      <w:pPr>
+        <w:pStyle w:val="a3"/>
+        <w:spacing w:line="360" w:lineRule="auto"/>
+        <w:ind w:left="0" w:firstLine="709"/>
+        <w:jc w:val="both"/>
+        <w:rPr>
+          <w:rFonts w:ascii="Times New Roman" w:hAnsi="Times New Roman" w:cs="Times New Roman"/>
+          <w:sz w:val="28"/>
+          <w:szCs w:val="28"/>
+        </w:rPr>
+      </w:pPr>
+    </w:p>
+    <w:p>
+      <w:pPr>
+        <w:pStyle w:val="a3"/>
+        <w:spacing w:line="360" w:lineRule="auto"/>
+        <w:ind w:left="0"/>
+        <w:jc w:val="center"/>
+        <w:rPr>
+          <w:rFonts w:ascii="Times New Roman" w:hAnsi="Times New Roman" w:cs="Times New Roman"/>
+          <w:b/>
+          <w:bCs/>
+          <w:sz w:val="28"/>
+          <w:szCs w:val="28"/>
+        </w:rPr>
+      </w:pPr>
+      <w:r>
+        <w:rPr>
+          <w:rFonts w:ascii="Times New Roman" w:hAnsi="Times New Roman" w:cs="Times New Roman"/>
+          <w:b/>
+          <w:bCs/>
+          <w:sz w:val="28"/>
+          <w:szCs w:val="28"/>
+        </w:rPr>
+        <w:t>Запуск моделей</w:t>
+      </w:r>
+    </w:p>
+    <w:p>
+      <w:pPr>
+        <w:pStyle w:val="a3"/>
+        <w:spacing w:line="360" w:lineRule="auto"/>
+        <w:ind w:left="0" w:firstLine="709"/>
+        <w:jc w:val="both"/>
+        <w:rPr>
+          <w:rFonts w:ascii="Times New Roman" w:hAnsi="Times New Roman" w:cs="Times New Roman"/>
+          <w:sz w:val="28"/>
+          <w:szCs w:val="28"/>
+        </w:rPr>
+      </w:pPr>
+      <w:r>
+        <w:rPr>
+          <w:rFonts w:ascii="Times New Roman" w:hAnsi="Times New Roman" w:cs="Times New Roman"/>
+          <w:sz w:val="28"/>
+          <w:szCs w:val="28"/>
+        </w:rPr>
+        <w:t>В запусках участвовали</w:t>
+      </w:r>
+      <w:r>
+        <w:rPr>
+          <w:rFonts w:ascii="Times New Roman" w:hAnsi="Times New Roman" w:cs="Times New Roman"/>
+          <w:sz w:val="28"/>
+          <w:szCs w:val="28"/>
+        </w:rPr>
+        <w:t xml:space="preserve"> </w:t>
+      </w:r>
+      <w:r>
+        <w:rPr>
+          <w:rFonts w:ascii="Times New Roman" w:hAnsi="Times New Roman" w:cs="Times New Roman"/>
+          <w:sz w:val="28"/>
+          <w:szCs w:val="28"/>
+        </w:rPr>
+        <w:t xml:space="preserve">модели </w:t>
+      </w:r>
+      <w:r>
+        <w:rPr>
+          <w:rFonts w:ascii="Times New Roman" w:hAnsi="Times New Roman" w:cs="Times New Roman"/>
+          <w:sz w:val="28"/>
+          <w:szCs w:val="28"/>
+          <w:lang w:val="en-US"/>
+        </w:rPr>
+        <w:t>tiny</w:t>
+      </w:r>
+      <w:r>
+        <w:rPr>
+          <w:rFonts w:ascii="Times New Roman" w:hAnsi="Times New Roman" w:cs="Times New Roman"/>
+          <w:sz w:val="28"/>
+          <w:szCs w:val="28"/>
+        </w:rPr>
+        <w:t xml:space="preserve">, </w:t>
+      </w:r>
+      <w:r>
+        <w:rPr>
+          <w:rFonts w:ascii="Times New Roman" w:hAnsi="Times New Roman" w:cs="Times New Roman"/>
+          <w:sz w:val="28"/>
+          <w:szCs w:val="28"/>
+          <w:lang w:val="en-US"/>
+        </w:rPr>
+        <w:t>base</w:t>
+      </w:r>
+      <w:r>
+        <w:rPr>
+          <w:rFonts w:ascii="Times New Roman" w:hAnsi="Times New Roman" w:cs="Times New Roman"/>
+          <w:sz w:val="28"/>
+          <w:szCs w:val="28"/>
+        </w:rPr>
+        <w:t xml:space="preserve">, </w:t>
+      </w:r>
+      <w:r>
+        <w:rPr>
+          <w:rFonts w:ascii="Times New Roman" w:hAnsi="Times New Roman" w:cs="Times New Roman"/>
+          <w:sz w:val="28"/>
+          <w:szCs w:val="28"/>
+          <w:lang w:val="en-US"/>
+        </w:rPr>
+        <w:t>small</w:t>
+      </w:r>
+      <w:r>
+        <w:rPr>
+          <w:rFonts w:ascii="Times New Roman" w:hAnsi="Times New Roman" w:cs="Times New Roman"/>
+          <w:sz w:val="28"/>
+          <w:szCs w:val="28"/>
+        </w:rPr>
+        <w:t xml:space="preserve">, </w:t>
+      </w:r>
+      <w:r>
+        <w:rPr>
+          <w:rFonts w:ascii="Times New Roman" w:hAnsi="Times New Roman" w:cs="Times New Roman"/>
+          <w:sz w:val="28"/>
+          <w:szCs w:val="28"/>
+          <w:lang w:val="en-US"/>
+        </w:rPr>
+        <w:t>medium</w:t>
+      </w:r>
+      <w:r>
+        <w:rPr>
+          <w:rFonts w:ascii="Times New Roman" w:hAnsi="Times New Roman" w:cs="Times New Roman"/>
+          <w:sz w:val="28"/>
+          <w:szCs w:val="28"/>
+        </w:rPr>
+        <w:t xml:space="preserve">. Образцом для перевода служили </w:t>
+      </w:r>
+      <w:r>
+        <w:rPr>
+          <w:rFonts w:ascii="Times New Roman" w:hAnsi="Times New Roman" w:cs="Times New Roman"/>
+          <w:sz w:val="28"/>
+          <w:szCs w:val="28"/>
+        </w:rPr>
+        <w:t xml:space="preserve">9 скачанных из </w:t>
+      </w:r>
+      <w:proofErr w:type="spellStart"/>
+      <w:r>
+        <w:rPr>
+          <w:rFonts w:ascii="Times New Roman" w:hAnsi="Times New Roman" w:cs="Times New Roman"/>
+          <w:sz w:val="28"/>
+          <w:szCs w:val="28"/>
+        </w:rPr>
+        <w:t>телеграма</w:t>
+      </w:r>
+      <w:proofErr w:type="spellEnd"/>
+      <w:r>
+        <w:rPr>
+          <w:rFonts w:ascii="Times New Roman" w:hAnsi="Times New Roman" w:cs="Times New Roman"/>
+          <w:sz w:val="28"/>
+          <w:szCs w:val="28"/>
+        </w:rPr>
+        <w:t xml:space="preserve"> аудиосообщений, имеющих расширение </w:t>
+      </w:r>
+      <w:r>
+        <w:rPr>
+          <w:rFonts w:ascii="Courier New" w:hAnsi="Courier New" w:cs="Courier New"/>
+          <w:sz w:val="28"/>
+          <w:szCs w:val="28"/>
+        </w:rPr>
+        <w:t>.</w:t>
+      </w:r>
+      <w:proofErr w:type="spellStart"/>
+      <w:r>
+        <w:rPr>
+          <w:rFonts w:ascii="Courier New" w:hAnsi="Courier New" w:cs="Courier New"/>
+          <w:sz w:val="28"/>
+          <w:szCs w:val="28"/>
+          <w:lang w:val="en-US"/>
+        </w:rPr>
+        <w:t>ogg</w:t>
+      </w:r>
+      <w:proofErr w:type="spellEnd"/>
+      <w:r>
+        <w:rPr>
+          <w:rFonts w:ascii="Times New Roman" w:hAnsi="Times New Roman" w:cs="Times New Roman"/>
+          <w:sz w:val="28"/>
+          <w:szCs w:val="28"/>
+        </w:rPr>
+        <w:t>. Общая продолжительность аудиосообщений</w:t>
+      </w:r>
+      <w:r>
+        <w:rPr>
+          <w:rFonts w:ascii="Times New Roman" w:hAnsi="Times New Roman" w:cs="Times New Roman"/>
+          <w:sz w:val="28"/>
+          <w:szCs w:val="28"/>
+        </w:rPr>
+        <w:t xml:space="preserve"> 5</w:t>
+      </w:r>
+      <w:r>
+        <w:rPr>
+          <w:rFonts w:ascii="Times New Roman" w:hAnsi="Times New Roman" w:cs="Times New Roman"/>
+          <w:sz w:val="28"/>
+          <w:szCs w:val="28"/>
+        </w:rPr>
+        <w:t>:03</w:t>
+      </w:r>
+      <w:r>
+        <w:rPr>
+          <w:rFonts w:ascii="Times New Roman" w:hAnsi="Times New Roman" w:cs="Times New Roman"/>
+          <w:sz w:val="28"/>
+          <w:szCs w:val="28"/>
+        </w:rPr>
+        <w:t>.</w:t>
       </w:r>
     </w:p>
     <w:p>
@@ -1952,15 +3461,7 @@
           <w:sz w:val="28"/>
           <w:szCs w:val="28"/>
         </w:rPr>
-        <w:t xml:space="preserve"> </w:t>
-      </w:r>
-      <w:r>
-        <w:rPr>
-          <w:rFonts w:ascii="Times New Roman" w:hAnsi="Times New Roman" w:cs="Times New Roman"/>
-          <w:sz w:val="28"/>
-          <w:szCs w:val="28"/>
-        </w:rPr>
-        <w:t>Не воспринимаются слова, касающиеся вопросов, задаваемых на кафедре (</w:t>
+        <w:t xml:space="preserve"> Не воспринимаются слова, касающиеся вопросов, задаваемых на кафедре (</w:t>
       </w:r>
       <w:r>
         <w:rPr>
@@ -2086,7 +3587,16 @@
           <w:sz w:val="28"/>
           <w:szCs w:val="28"/>
         </w:rPr>
-        <w:t xml:space="preserve"> секунды, получен текст приемлемого качества, имена собственные (такие как Черчилль) воспринимаются моделью. Также модель начала распознавать знаки препинания.</w:t>
+        <w:t xml:space="preserve"> секунды, получен текст приемлемого качества, имена собственные (такие как Черчилль) воспринимаются моделью. Также модель </w:t>
+      </w:r>
+      <w:r>
+        <w:rPr>
+          <w:rFonts w:ascii="Times New Roman" w:hAnsi="Times New Roman" w:cs="Times New Roman"/>
+          <w:sz w:val="28"/>
+          <w:szCs w:val="28"/>
+        </w:rPr>
+        <w:lastRenderedPageBreak/>
+        <w:t>начала распознавать знаки препинания.</w:t>
       </w:r>
       <w:r>
         <w:rPr>
@@ -2102,15 +3612,7 @@
           <w:sz w:val="28"/>
           <w:szCs w:val="28"/>
         </w:rPr>
-        <w:t>Плохо</w:t>
-      </w:r>
-      <w:r>
-        <w:rPr>
-          <w:rFonts w:ascii="Times New Roman" w:hAnsi="Times New Roman" w:cs="Times New Roman"/>
-          <w:sz w:val="28"/>
-          <w:szCs w:val="28"/>
-        </w:rPr>
-        <w:t xml:space="preserve"> воспринимаются слова, касающиеся вопросов, задаваемых на кафедре (</w:t>
+        <w:t>Плохо воспринимаются слова, касающиеся вопросов, задаваемых на кафедре (</w:t>
       </w:r>
       <w:r>
         <w:rPr>
@@ -2242,15 +3744,7 @@
           <w:sz w:val="28"/>
           <w:szCs w:val="28"/>
         </w:rPr>
-        <w:t>Достаточно хорошо</w:t>
-      </w:r>
-      <w:r>
-        <w:rPr>
-          <w:rFonts w:ascii="Times New Roman" w:hAnsi="Times New Roman" w:cs="Times New Roman"/>
-          <w:sz w:val="28"/>
-          <w:szCs w:val="28"/>
-        </w:rPr>
-        <w:t xml:space="preserve"> воспринимаются слова, касающиеся вопросов, задаваемых на кафедре (</w:t>
+        <w:t>Достаточно хорошо воспринимаются слова, касающиеся вопросов, задаваемых на кафедре (</w:t>
       </w:r>
       <w:r>
         <w:rPr>
@@ -2380,7 +3874,6 @@
           <w:sz w:val="28"/>
           <w:szCs w:val="28"/>
         </w:rPr>
-        <w:lastRenderedPageBreak/>
         <w:t>Параметры программы</w:t>
       </w:r>
     </w:p>
@@ -2545,21 +4038,12 @@
         <w:t xml:space="preserve">model = </w:t>
       </w:r>
       <w:proofErr w:type="spellStart"/>
-      <w:proofErr w:type="gramStart"/>
       <w:r>
         <w:rPr>
           <w:rFonts w:ascii="Courier New" w:hAnsi="Courier New" w:cs="Courier New"/>
           <w:lang w:val="en-US"/>
         </w:rPr>
-        <w:t>whisper.load</w:t>
-      </w:r>
-      <w:proofErr w:type="gramEnd"/>
-      <w:r>
-        <w:rPr>
-          <w:rFonts w:ascii="Courier New" w:hAnsi="Courier New" w:cs="Courier New"/>
-          <w:lang w:val="en-US"/>
-        </w:rPr>
-        <w:t>_model</w:t>
+        <w:t>whisper.load_model</w:t>
       </w:r>
       <w:proofErr w:type="spellEnd"/>
       <w:r>
@@ -3401,6 +4885,25 @@
       <w:szCs w:val="20"/>
     </w:rPr>
   </w:style>
+  <w:style w:type="table" w:styleId="a4">
+    <w:name w:val="Table Grid"/>
+    <w:basedOn w:val="a1"/>
+    <w:uiPriority w:val="39"/>
+    <w:rsid w:val="00A05374"/>
+    <w:pPr>
+      <w:spacing w:after="0" w:line="240" w:lineRule="auto"/>
+    </w:pPr>
+    <w:tblPr>
+      <w:tblBorders>
+        <w:top w:val="single" w:sz="4" w:space="0" w:color="auto"/>
+        <w:left w:val="single" w:sz="4" w:space="0" w:color="auto"/>
+        <w:bottom w:val="single" w:sz="4" w:space="0" w:color="auto"/>
+        <w:right w:val="single" w:sz="4" w:space="0" w:color="auto"/>
+        <w:insideH w:val="single" w:sz="4" w:space="0" w:color="auto"/>
+        <w:insideV w:val="single" w:sz="4" w:space="0" w:color="auto"/>
+      </w:tblBorders>
+    </w:tblPr>
+  </w:style>
 </w:styles>
 </file>
 

</xml_diff>